<commit_message>
Réglagle de l'emplacement des promises dans les requêtes fetch du login/register (res.json) / Réglage de l'affichage du component login dû à l'espace présent dans le string de la redirection du push history / Réglage de l'affichage du component Navbar
</commit_message>
<xml_diff>
--- a/dossier-projet/dossier-projet(brouillon).docx
+++ b/dossier-projet/dossier-projet(brouillon).docx
@@ -49,7 +49,6 @@
         <w:t xml:space="preserve"> </w:t>
       </w:r>
       <w:proofErr w:type="spellStart"/>
-      <w:proofErr w:type="gramStart"/>
       <w:r>
         <w:rPr>
           <w:lang w:val="en-US"/>
@@ -61,51 +60,28 @@
         <w:rPr>
           <w:lang w:val="en-US"/>
         </w:rPr>
-        <w:t xml:space="preserve"> :</w:t>
-      </w:r>
-      <w:proofErr w:type="gramEnd"/>
-      <w:r>
+        <w:t xml:space="preserve"> : </w:t>
+      </w:r>
+    </w:p>
+    <w:p>
+      <w:pPr>
         <w:rPr>
           <w:lang w:val="en-US"/>
         </w:rPr>
-        <w:t xml:space="preserve"> </w:t>
-      </w:r>
-    </w:p>
-    <w:p>
-      <w:pPr>
-        <w:rPr>
+      </w:pPr>
+      <w:r>
+        <w:rPr>
+          <w:b/>
+          <w:bCs/>
           <w:lang w:val="en-US"/>
         </w:rPr>
-      </w:pPr>
-      <w:r>
-        <w:rPr>
-          <w:b/>
-          <w:bCs/>
+        <w:t>Les uses cases</w:t>
+      </w:r>
+      <w:r>
+        <w:rPr>
           <w:lang w:val="en-US"/>
         </w:rPr>
-        <w:t xml:space="preserve">Les uses </w:t>
-      </w:r>
-      <w:proofErr w:type="gramStart"/>
-      <w:r>
-        <w:rPr>
-          <w:b/>
-          <w:bCs/>
-          <w:lang w:val="en-US"/>
-        </w:rPr>
-        <w:t>cases</w:t>
-      </w:r>
-      <w:r>
-        <w:rPr>
-          <w:lang w:val="en-US"/>
-        </w:rPr>
-        <w:t xml:space="preserve"> :</w:t>
-      </w:r>
-      <w:proofErr w:type="gramEnd"/>
-      <w:r>
-        <w:rPr>
-          <w:lang w:val="en-US"/>
-        </w:rPr>
-        <w:t xml:space="preserve"> </w:t>
+        <w:t xml:space="preserve"> : </w:t>
       </w:r>
     </w:p>
     <w:p>
@@ -234,11 +210,10 @@
           <w:b/>
           <w:bCs/>
         </w:rPr>
-        <w:t>Le mcd</w:t>
-      </w:r>
-      <w:r>
-        <w:t xml:space="preserve"> : </w:t>
-      </w:r>
+        <w:t>Le mcd :</w:t>
+      </w:r>
+      <w:bookmarkStart w:id="0" w:name="_GoBack"/>
+      <w:bookmarkEnd w:id="0"/>
     </w:p>
     <w:p>
       <w:pPr>
@@ -378,26 +353,25 @@
         <w:rPr>
           <w:b/>
           <w:bCs/>
-        </w:rPr>
-      </w:pPr>
-      <w:r>
-        <w:rPr>
-          <w:b/>
-          <w:bCs/>
-        </w:rPr>
-        <w:t>Les wireframe</w:t>
-      </w:r>
-      <w:r>
-        <w:rPr>
-          <w:b/>
-          <w:bCs/>
-        </w:rPr>
-        <w:t>s</w:t>
-      </w:r>
-      <w:r>
-        <w:rPr>
-          <w:b/>
-          <w:bCs/>
+          <w:sz w:val="24"/>
+          <w:szCs w:val="24"/>
+        </w:rPr>
+      </w:pPr>
+      <w:r>
+        <w:rPr>
+          <w:b/>
+          <w:bCs/>
+          <w:sz w:val="24"/>
+          <w:szCs w:val="24"/>
+        </w:rPr>
+        <w:t>Les wireframes</w:t>
+      </w:r>
+      <w:r>
+        <w:rPr>
+          <w:b/>
+          <w:bCs/>
+          <w:sz w:val="24"/>
+          <w:szCs w:val="24"/>
         </w:rPr>
         <w:t xml:space="preserve"> &amp; les </w:t>
       </w:r>
@@ -405,6 +379,8 @@
         <w:rPr>
           <w:b/>
           <w:bCs/>
+          <w:sz w:val="24"/>
+          <w:szCs w:val="24"/>
         </w:rPr>
         <w:t>maquettes :</w:t>
       </w:r>
@@ -412,6 +388,8 @@
         <w:rPr>
           <w:b/>
           <w:bCs/>
+          <w:sz w:val="24"/>
+          <w:szCs w:val="24"/>
         </w:rPr>
         <w:t xml:space="preserve"> </w:t>
       </w:r>
@@ -444,14 +422,26 @@
       </w:r>
     </w:p>
     <w:p>
-      <w:r>
-        <w:rPr>
-          <w:b/>
-          <w:bCs/>
+      <w:pPr>
+        <w:rPr>
+          <w:sz w:val="24"/>
+          <w:szCs w:val="24"/>
+        </w:rPr>
+      </w:pPr>
+      <w:r>
+        <w:rPr>
+          <w:b/>
+          <w:bCs/>
+          <w:sz w:val="24"/>
+          <w:szCs w:val="24"/>
         </w:rPr>
         <w:t>La charte graphique</w:t>
       </w:r>
       <w:r>
+        <w:rPr>
+          <w:sz w:val="24"/>
+          <w:szCs w:val="24"/>
+        </w:rPr>
         <w:t xml:space="preserve"> : </w:t>
       </w:r>
     </w:p>
@@ -464,15 +454,7 @@
         <w:t>La typographie </w:t>
       </w:r>
       <w:r>
-        <w:t xml:space="preserve">: Comme pour l’ensemble du design du site web, j’ai souhaité rester sur </w:t>
-      </w:r>
-      <w:proofErr w:type="gramStart"/>
-      <w:r>
-        <w:t>des police sobre</w:t>
-      </w:r>
-      <w:proofErr w:type="gramEnd"/>
-      <w:r>
-        <w:t xml:space="preserve"> mais permettant tout de même d’attirer l’œil du visiteur.</w:t>
+        <w:t>: Comme pour l’ensemble du design du site web, j’ai souhaité rester sur des police sobre mais permettant tout de même d’attirer l’œil du visiteur.</w:t>
       </w:r>
     </w:p>
     <w:p>
@@ -488,22 +470,10 @@
           <w:b/>
           <w:bCs/>
         </w:rPr>
-        <w:t xml:space="preserve">LES </w:t>
-      </w:r>
-      <w:proofErr w:type="gramStart"/>
-      <w:r>
-        <w:rPr>
-          <w:b/>
-          <w:bCs/>
-        </w:rPr>
-        <w:t>TITRES</w:t>
-      </w:r>
-      <w:r>
-        <w:t>:</w:t>
-      </w:r>
-      <w:proofErr w:type="gramEnd"/>
-      <w:r>
-        <w:t xml:space="preserve">  les titres de type h1 ou h2 auront la font </w:t>
+        <w:t>LES TITRES</w:t>
+      </w:r>
+      <w:r>
+        <w:t xml:space="preserve">:  les titres de type h1 ou h2 auront la font </w:t>
       </w:r>
       <w:proofErr w:type="spellStart"/>
       <w:r>
@@ -530,22 +500,10 @@
           <w:b/>
           <w:bCs/>
         </w:rPr>
-        <w:t xml:space="preserve">LES </w:t>
-      </w:r>
-      <w:proofErr w:type="gramStart"/>
-      <w:r>
-        <w:rPr>
-          <w:b/>
-          <w:bCs/>
-        </w:rPr>
-        <w:t>PARAGRAPHE</w:t>
-      </w:r>
-      <w:r>
-        <w:t>:</w:t>
-      </w:r>
-      <w:proofErr w:type="gramEnd"/>
-      <w:r>
-        <w:t xml:space="preserve">  pour garder cette synergie, la police font est utilisé pour les paragraphes.</w:t>
+        <w:t>LES PARAGRAPHE</w:t>
+      </w:r>
+      <w:r>
+        <w:t>:  pour garder cette synergie, la police font est utilisé pour les paragraphes.</w:t>
       </w:r>
       <w:r>
         <w:t xml:space="preserve"> </w:t>
@@ -566,13 +524,8 @@
         </w:rPr>
         <w:t xml:space="preserve">LES MENU :  </w:t>
       </w:r>
-      <w:proofErr w:type="gramStart"/>
-      <w:r>
-        <w:t>les menu</w:t>
-      </w:r>
-      <w:proofErr w:type="gramEnd"/>
-      <w:r>
-        <w:t xml:space="preserve"> avec la police </w:t>
+      <w:r>
+        <w:t xml:space="preserve">les menu avec la police </w:t>
       </w:r>
       <w:r>
         <w:rPr>
@@ -587,12 +540,16 @@
         <w:rPr>
           <w:b/>
           <w:bCs/>
-        </w:rPr>
-      </w:pPr>
-      <w:r>
-        <w:rPr>
-          <w:b/>
-          <w:bCs/>
+          <w:sz w:val="24"/>
+          <w:szCs w:val="24"/>
+        </w:rPr>
+      </w:pPr>
+      <w:r>
+        <w:rPr>
+          <w:b/>
+          <w:bCs/>
+          <w:sz w:val="24"/>
+          <w:szCs w:val="24"/>
         </w:rPr>
         <w:t xml:space="preserve">Les couleurs : </w:t>
       </w:r>
@@ -647,12 +604,16 @@
         <w:rPr>
           <w:b/>
           <w:bCs/>
-        </w:rPr>
-      </w:pPr>
-      <w:r>
-        <w:rPr>
-          <w:b/>
-          <w:bCs/>
+          <w:sz w:val="24"/>
+          <w:szCs w:val="24"/>
+        </w:rPr>
+      </w:pPr>
+      <w:r>
+        <w:rPr>
+          <w:b/>
+          <w:bCs/>
+          <w:sz w:val="24"/>
+          <w:szCs w:val="24"/>
         </w:rPr>
         <w:t xml:space="preserve">Type de </w:t>
       </w:r>
@@ -661,6 +622,8 @@
         <w:rPr>
           <w:b/>
           <w:bCs/>
+          <w:sz w:val="24"/>
+          <w:szCs w:val="24"/>
         </w:rPr>
         <w:t>bdd</w:t>
       </w:r>
@@ -669,6 +632,8 @@
         <w:rPr>
           <w:b/>
           <w:bCs/>
+          <w:sz w:val="24"/>
+          <w:szCs w:val="24"/>
         </w:rPr>
         <w:t xml:space="preserve"> : </w:t>
       </w:r>
@@ -683,12 +648,16 @@
         <w:rPr>
           <w:b/>
           <w:bCs/>
-        </w:rPr>
-      </w:pPr>
-      <w:r>
-        <w:rPr>
-          <w:b/>
-          <w:bCs/>
+          <w:sz w:val="24"/>
+          <w:szCs w:val="24"/>
+        </w:rPr>
+      </w:pPr>
+      <w:r>
+        <w:rPr>
+          <w:b/>
+          <w:bCs/>
+          <w:sz w:val="24"/>
+          <w:szCs w:val="24"/>
         </w:rPr>
         <w:t xml:space="preserve">Les </w:t>
       </w:r>
@@ -697,6 +666,8 @@
         <w:rPr>
           <w:b/>
           <w:bCs/>
+          <w:sz w:val="24"/>
+          <w:szCs w:val="24"/>
         </w:rPr>
         <w:t>models</w:t>
       </w:r>
@@ -705,6 +676,8 @@
         <w:rPr>
           <w:b/>
           <w:bCs/>
+          <w:sz w:val="24"/>
+          <w:szCs w:val="24"/>
         </w:rPr>
         <w:t xml:space="preserve">/schémas : </w:t>
       </w:r>
@@ -739,6 +712,219 @@
       <w:r>
         <w:t xml:space="preserve"> call-back des routes où on effectue les requêtes. J’ai adopté cette méthode afin d’alléger et découper mon code au niveau du serveur qui commençait à gagner en volume et donc manquer en visibilité. Ces contrôleurs effectuent donc la logique des routes définis en appelant les méthodes définis dans le fichier contrôleur. </w:t>
       </w:r>
+      <w:r>
+        <w:t xml:space="preserve"> </w:t>
+      </w:r>
+    </w:p>
+    <w:p>
+      <w:pPr>
+        <w:pStyle w:val="Paragraphedeliste"/>
+        <w:ind w:left="1068"/>
+        <w:rPr>
+          <w:b/>
+          <w:bCs/>
+        </w:rPr>
+      </w:pPr>
+    </w:p>
+    <w:p>
+      <w:pPr>
+        <w:pStyle w:val="Paragraphedeliste"/>
+        <w:ind w:left="1068"/>
+        <w:rPr>
+          <w:sz w:val="24"/>
+          <w:szCs w:val="24"/>
+        </w:rPr>
+      </w:pPr>
+      <w:r>
+        <w:rPr>
+          <w:b/>
+          <w:bCs/>
+          <w:sz w:val="24"/>
+          <w:szCs w:val="24"/>
+        </w:rPr>
+        <w:t xml:space="preserve">Contrôleurs </w:t>
+      </w:r>
+      <w:proofErr w:type="spellStart"/>
+      <w:r>
+        <w:rPr>
+          <w:b/>
+          <w:bCs/>
+          <w:sz w:val="24"/>
+          <w:szCs w:val="24"/>
+        </w:rPr>
+        <w:t>Auth</w:t>
+      </w:r>
+      <w:proofErr w:type="spellEnd"/>
+      <w:r>
+        <w:rPr>
+          <w:b/>
+          <w:bCs/>
+          <w:sz w:val="24"/>
+          <w:szCs w:val="24"/>
+        </w:rPr>
+        <w:t> :</w:t>
+      </w:r>
+      <w:r>
+        <w:rPr>
+          <w:sz w:val="24"/>
+          <w:szCs w:val="24"/>
+        </w:rPr>
+        <w:t xml:space="preserve"> </w:t>
+      </w:r>
+    </w:p>
+    <w:p>
+      <w:pPr>
+        <w:pStyle w:val="Paragraphedeliste"/>
+        <w:ind w:left="1068"/>
+      </w:pPr>
+      <w:r>
+        <w:t>Le</w:t>
+      </w:r>
+      <w:r>
+        <w:t xml:space="preserve"> contrôleur </w:t>
+      </w:r>
+      <w:proofErr w:type="spellStart"/>
+      <w:r>
+        <w:t>Auth</w:t>
+      </w:r>
+      <w:proofErr w:type="spellEnd"/>
+      <w:r>
+        <w:t xml:space="preserve"> contient la logique d’inscription et de connexions de mes routes </w:t>
+      </w:r>
+      <w:proofErr w:type="spellStart"/>
+      <w:r>
+        <w:rPr>
+          <w:b/>
+          <w:bCs/>
+        </w:rPr>
+        <w:t>register</w:t>
+      </w:r>
+      <w:proofErr w:type="spellEnd"/>
+      <w:r>
+        <w:rPr>
+          <w:b/>
+          <w:bCs/>
+        </w:rPr>
+        <w:t xml:space="preserve">/login. </w:t>
+      </w:r>
+      <w:r>
+        <w:t xml:space="preserve"> Le contrôleur est passé en fonction callback de deux routes respectives afin « d’importer » les méthodes que j’ai conçu pour la connexion et l’inscription. Afin de sécuriser la phase de connexion, j’ai procédé à la méthode la </w:t>
+      </w:r>
+      <w:proofErr w:type="spellStart"/>
+      <w:r>
+        <w:t>jwt</w:t>
+      </w:r>
+      <w:proofErr w:type="spellEnd"/>
+      <w:r>
+        <w:t xml:space="preserve"> (</w:t>
+      </w:r>
+      <w:proofErr w:type="spellStart"/>
+      <w:r>
+        <w:t>json</w:t>
+      </w:r>
+      <w:proofErr w:type="spellEnd"/>
+      <w:r>
+        <w:t xml:space="preserve"> web </w:t>
+      </w:r>
+      <w:proofErr w:type="spellStart"/>
+      <w:r>
+        <w:t>token</w:t>
+      </w:r>
+      <w:proofErr w:type="spellEnd"/>
+      <w:r>
+        <w:t xml:space="preserve">), pour cela dans un premier temps </w:t>
+      </w:r>
+      <w:r>
+        <w:t>j’ai créé</w:t>
+      </w:r>
+      <w:r>
+        <w:t xml:space="preserve"> un fichier </w:t>
+      </w:r>
+      <w:r>
+        <w:t xml:space="preserve">caché qui </w:t>
+      </w:r>
+      <w:r>
+        <w:t>contient</w:t>
+      </w:r>
+      <w:r>
+        <w:t xml:space="preserve"> mes variables d’environnement, dans le cas présent la clé secrète utile à l’utilisation de </w:t>
+      </w:r>
+      <w:proofErr w:type="spellStart"/>
+      <w:r>
+        <w:t>token</w:t>
+      </w:r>
+      <w:proofErr w:type="spellEnd"/>
+      <w:r>
+        <w:t>. L’utilisation de package</w:t>
+      </w:r>
+      <w:r>
+        <w:rPr>
+          <w:b/>
+          <w:bCs/>
+        </w:rPr>
+        <w:t xml:space="preserve"> </w:t>
+      </w:r>
+      <w:proofErr w:type="spellStart"/>
+      <w:r>
+        <w:rPr>
+          <w:b/>
+          <w:bCs/>
+        </w:rPr>
+        <w:t>dotenv</w:t>
+      </w:r>
+      <w:proofErr w:type="spellEnd"/>
+      <w:r>
+        <w:t xml:space="preserve"> va permettre de trouver ce fichier caché</w:t>
+      </w:r>
+      <w:r>
+        <w:t xml:space="preserve">, pour pouvoir ensuite grâce au </w:t>
+      </w:r>
+      <w:proofErr w:type="spellStart"/>
+      <w:r>
+        <w:rPr>
+          <w:b/>
+          <w:bCs/>
+        </w:rPr>
+        <w:t>process.env</w:t>
+      </w:r>
+      <w:proofErr w:type="spellEnd"/>
+      <w:r>
+        <w:rPr>
+          <w:b/>
+          <w:bCs/>
+        </w:rPr>
+        <w:t xml:space="preserve"> </w:t>
+      </w:r>
+      <w:r>
+        <w:t>récupérer</w:t>
+      </w:r>
+      <w:r>
+        <w:t xml:space="preserve"> ma variable d’</w:t>
+      </w:r>
+      <w:r>
+        <w:t>environnement</w:t>
+      </w:r>
+      <w:r>
+        <w:t>.</w:t>
+      </w:r>
+    </w:p>
+    <w:p>
+      <w:pPr>
+        <w:pStyle w:val="Paragraphedeliste"/>
+        <w:ind w:left="1068"/>
+      </w:pPr>
+    </w:p>
+    <w:p>
+      <w:pPr>
+        <w:pStyle w:val="Paragraphedeliste"/>
+        <w:ind w:left="1068"/>
+      </w:pPr>
+    </w:p>
+    <w:p>
+      <w:pPr>
+        <w:pStyle w:val="Paragraphedeliste"/>
+        <w:ind w:left="1068"/>
+      </w:pPr>
     </w:p>
     <w:p>
       <w:pPr>
@@ -783,28 +969,29 @@
       <w:pPr>
         <w:pStyle w:val="Paragraphedeliste"/>
         <w:ind w:left="1068"/>
-      </w:pPr>
-      <w:proofErr w:type="gramStart"/>
-      <w:r>
-        <w:rPr>
-          <w:b/>
-          <w:bCs/>
-        </w:rPr>
-        <w:t>user</w:t>
-      </w:r>
-      <w:proofErr w:type="gramEnd"/>
-      <w:r>
-        <w:rPr>
-          <w:b/>
-          <w:bCs/>
-        </w:rPr>
-        <w:t>/</w:t>
-      </w:r>
-      <w:proofErr w:type="spellStart"/>
-      <w:r>
-        <w:rPr>
-          <w:b/>
-          <w:bCs/>
+        <w:rPr>
+          <w:b/>
+          <w:bCs/>
+          <w:sz w:val="24"/>
+          <w:szCs w:val="24"/>
+        </w:rPr>
+      </w:pPr>
+      <w:r>
+        <w:rPr>
+          <w:b/>
+          <w:bCs/>
+          <w:sz w:val="24"/>
+          <w:szCs w:val="24"/>
+        </w:rPr>
+        <w:t>user/</w:t>
+      </w:r>
+      <w:proofErr w:type="spellStart"/>
+      <w:r>
+        <w:rPr>
+          <w:b/>
+          <w:bCs/>
+          <w:sz w:val="24"/>
+          <w:szCs w:val="24"/>
         </w:rPr>
         <w:t>register</w:t>
       </w:r>
@@ -813,11 +1000,35 @@
         <w:rPr>
           <w:b/>
           <w:bCs/>
+          <w:sz w:val="24"/>
+          <w:szCs w:val="24"/>
         </w:rPr>
         <w:t xml:space="preserve"> : </w:t>
       </w:r>
-      <w:bookmarkStart w:id="0" w:name="_GoBack"/>
-      <w:bookmarkEnd w:id="0"/>
+    </w:p>
+    <w:p>
+      <w:pPr>
+        <w:pStyle w:val="Paragraphedeliste"/>
+        <w:numPr>
+          <w:ilvl w:val="0"/>
+          <w:numId w:val="5"/>
+        </w:numPr>
+      </w:pPr>
+      <w:r>
+        <w:t xml:space="preserve">Cette route permet aux utilisateurs (artistes) de procéder à l’adhésion au collectif en remplissant ce formulaire d’inscription. J’ai mis en place la gestion des cas d’erreurs au sein du contrôleur. </w:t>
+      </w:r>
+    </w:p>
+    <w:p>
+      <w:pPr>
+        <w:pStyle w:val="Paragraphedeliste"/>
+        <w:numPr>
+          <w:ilvl w:val="0"/>
+          <w:numId w:val="5"/>
+        </w:numPr>
+      </w:pPr>
+      <w:r>
+        <w:t xml:space="preserve">Les cas d’erreurs : </w:t>
+      </w:r>
     </w:p>
     <w:p>
       <w:pPr>
@@ -826,23 +1037,18 @@
         <w:rPr>
           <w:b/>
           <w:bCs/>
-        </w:rPr>
-      </w:pPr>
-      <w:proofErr w:type="gramStart"/>
-      <w:r>
-        <w:rPr>
-          <w:b/>
-          <w:bCs/>
-        </w:rPr>
-        <w:t>user</w:t>
-      </w:r>
-      <w:proofErr w:type="gramEnd"/>
-      <w:r>
-        <w:rPr>
-          <w:b/>
-          <w:bCs/>
-        </w:rPr>
-        <w:t>/login :</w:t>
+          <w:sz w:val="24"/>
+          <w:szCs w:val="24"/>
+        </w:rPr>
+      </w:pPr>
+      <w:r>
+        <w:rPr>
+          <w:b/>
+          <w:bCs/>
+          <w:sz w:val="24"/>
+          <w:szCs w:val="24"/>
+        </w:rPr>
+        <w:t>user/login :</w:t>
       </w:r>
     </w:p>
     <w:p/>
@@ -860,6 +1066,14 @@
         </w:rPr>
         <w:t>Le Front :</w:t>
       </w:r>
+    </w:p>
+    <w:p>
+      <w:pPr>
+        <w:rPr>
+          <w:b/>
+          <w:bCs/>
+        </w:rPr>
+      </w:pPr>
     </w:p>
     <w:sectPr>
       <w:pgSz w:w="11906" w:h="16838"/>
@@ -987,6 +1201,119 @@
     </w:lvl>
   </w:abstractNum>
   <w:abstractNum w:abstractNumId="1" w15:restartNumberingAfterBreak="0">
+    <w:nsid w:val="0CE27AEC"/>
+    <w:multiLevelType w:val="hybridMultilevel"/>
+    <w:tmpl w:val="2390936C"/>
+    <w:lvl w:ilvl="0" w:tplc="040C0005">
+      <w:start w:val="1"/>
+      <w:numFmt w:val="bullet"/>
+      <w:lvlText w:val=""/>
+      <w:lvlJc w:val="left"/>
+      <w:pPr>
+        <w:ind w:left="1788" w:hanging="360"/>
+      </w:pPr>
+      <w:rPr>
+        <w:rFonts w:ascii="Wingdings" w:hAnsi="Wingdings" w:hint="default"/>
+      </w:rPr>
+    </w:lvl>
+    <w:lvl w:ilvl="1" w:tplc="040C0003" w:tentative="1">
+      <w:start w:val="1"/>
+      <w:numFmt w:val="bullet"/>
+      <w:lvlText w:val="o"/>
+      <w:lvlJc w:val="left"/>
+      <w:pPr>
+        <w:ind w:left="2508" w:hanging="360"/>
+      </w:pPr>
+      <w:rPr>
+        <w:rFonts w:ascii="Courier New" w:hAnsi="Courier New" w:cs="Courier New" w:hint="default"/>
+      </w:rPr>
+    </w:lvl>
+    <w:lvl w:ilvl="2" w:tplc="040C0005" w:tentative="1">
+      <w:start w:val="1"/>
+      <w:numFmt w:val="bullet"/>
+      <w:lvlText w:val=""/>
+      <w:lvlJc w:val="left"/>
+      <w:pPr>
+        <w:ind w:left="3228" w:hanging="360"/>
+      </w:pPr>
+      <w:rPr>
+        <w:rFonts w:ascii="Wingdings" w:hAnsi="Wingdings" w:hint="default"/>
+      </w:rPr>
+    </w:lvl>
+    <w:lvl w:ilvl="3" w:tplc="040C0001" w:tentative="1">
+      <w:start w:val="1"/>
+      <w:numFmt w:val="bullet"/>
+      <w:lvlText w:val=""/>
+      <w:lvlJc w:val="left"/>
+      <w:pPr>
+        <w:ind w:left="3948" w:hanging="360"/>
+      </w:pPr>
+      <w:rPr>
+        <w:rFonts w:ascii="Symbol" w:hAnsi="Symbol" w:hint="default"/>
+      </w:rPr>
+    </w:lvl>
+    <w:lvl w:ilvl="4" w:tplc="040C0003" w:tentative="1">
+      <w:start w:val="1"/>
+      <w:numFmt w:val="bullet"/>
+      <w:lvlText w:val="o"/>
+      <w:lvlJc w:val="left"/>
+      <w:pPr>
+        <w:ind w:left="4668" w:hanging="360"/>
+      </w:pPr>
+      <w:rPr>
+        <w:rFonts w:ascii="Courier New" w:hAnsi="Courier New" w:cs="Courier New" w:hint="default"/>
+      </w:rPr>
+    </w:lvl>
+    <w:lvl w:ilvl="5" w:tplc="040C0005" w:tentative="1">
+      <w:start w:val="1"/>
+      <w:numFmt w:val="bullet"/>
+      <w:lvlText w:val=""/>
+      <w:lvlJc w:val="left"/>
+      <w:pPr>
+        <w:ind w:left="5388" w:hanging="360"/>
+      </w:pPr>
+      <w:rPr>
+        <w:rFonts w:ascii="Wingdings" w:hAnsi="Wingdings" w:hint="default"/>
+      </w:rPr>
+    </w:lvl>
+    <w:lvl w:ilvl="6" w:tplc="040C0001" w:tentative="1">
+      <w:start w:val="1"/>
+      <w:numFmt w:val="bullet"/>
+      <w:lvlText w:val=""/>
+      <w:lvlJc w:val="left"/>
+      <w:pPr>
+        <w:ind w:left="6108" w:hanging="360"/>
+      </w:pPr>
+      <w:rPr>
+        <w:rFonts w:ascii="Symbol" w:hAnsi="Symbol" w:hint="default"/>
+      </w:rPr>
+    </w:lvl>
+    <w:lvl w:ilvl="7" w:tplc="040C0003" w:tentative="1">
+      <w:start w:val="1"/>
+      <w:numFmt w:val="bullet"/>
+      <w:lvlText w:val="o"/>
+      <w:lvlJc w:val="left"/>
+      <w:pPr>
+        <w:ind w:left="6828" w:hanging="360"/>
+      </w:pPr>
+      <w:rPr>
+        <w:rFonts w:ascii="Courier New" w:hAnsi="Courier New" w:cs="Courier New" w:hint="default"/>
+      </w:rPr>
+    </w:lvl>
+    <w:lvl w:ilvl="8" w:tplc="040C0005" w:tentative="1">
+      <w:start w:val="1"/>
+      <w:numFmt w:val="bullet"/>
+      <w:lvlText w:val=""/>
+      <w:lvlJc w:val="left"/>
+      <w:pPr>
+        <w:ind w:left="7548" w:hanging="360"/>
+      </w:pPr>
+      <w:rPr>
+        <w:rFonts w:ascii="Wingdings" w:hAnsi="Wingdings" w:hint="default"/>
+      </w:rPr>
+    </w:lvl>
+  </w:abstractNum>
+  <w:abstractNum w:abstractNumId="2" w15:restartNumberingAfterBreak="0">
     <w:nsid w:val="438E5F6E"/>
     <w:multiLevelType w:val="hybridMultilevel"/>
     <w:tmpl w:val="215C2918"/>
@@ -1098,7 +1425,7 @@
       </w:rPr>
     </w:lvl>
   </w:abstractNum>
-  <w:abstractNum w:abstractNumId="2" w15:restartNumberingAfterBreak="0">
+  <w:abstractNum w:abstractNumId="3" w15:restartNumberingAfterBreak="0">
     <w:nsid w:val="5BE768D9"/>
     <w:multiLevelType w:val="hybridMultilevel"/>
     <w:tmpl w:val="36E07F9E"/>
@@ -1211,7 +1538,7 @@
       </w:rPr>
     </w:lvl>
   </w:abstractNum>
-  <w:abstractNum w:abstractNumId="3" w15:restartNumberingAfterBreak="0">
+  <w:abstractNum w:abstractNumId="4" w15:restartNumberingAfterBreak="0">
     <w:nsid w:val="60887981"/>
     <w:multiLevelType w:val="hybridMultilevel"/>
     <w:tmpl w:val="E3CEFFAE"/>
@@ -1325,15 +1652,18 @@
     </w:lvl>
   </w:abstractNum>
   <w:num w:numId="1">
-    <w:abstractNumId w:val="3"/>
+    <w:abstractNumId w:val="4"/>
   </w:num>
   <w:num w:numId="2">
     <w:abstractNumId w:val="0"/>
   </w:num>
   <w:num w:numId="3">
+    <w:abstractNumId w:val="3"/>
+  </w:num>
+  <w:num w:numId="4">
     <w:abstractNumId w:val="2"/>
   </w:num>
-  <w:num w:numId="4">
+  <w:num w:numId="5">
     <w:abstractNumId w:val="1"/>
   </w:num>
 </w:numbering>

</xml_diff>

<commit_message>
Mise en place d'un HOC afin de sécurisé l'accès à certaines route côté front
</commit_message>
<xml_diff>
--- a/dossier-projet/dossier-projet(brouillon).docx
+++ b/dossier-projet/dossier-projet(brouillon).docx
@@ -1,6 +1,6 @@
 
 <file path=word/document.xml><?xml version="1.0" encoding="utf-8"?>
-<w:document xmlns:wpc="http://schemas.microsoft.com/office/word/2010/wordprocessingCanvas" xmlns:cx="http://schemas.microsoft.com/office/drawing/2014/chartex" xmlns:cx1="http://schemas.microsoft.com/office/drawing/2015/9/8/chartex" xmlns:cx2="http://schemas.microsoft.com/office/drawing/2015/10/21/chartex" xmlns:cx3="http://schemas.microsoft.com/office/drawing/2016/5/9/chartex" xmlns:cx4="http://schemas.microsoft.com/office/drawing/2016/5/10/chartex" xmlns:cx5="http://schemas.microsoft.com/office/drawing/2016/5/11/chartex" xmlns:cx6="http://schemas.microsoft.com/office/drawing/2016/5/12/chartex" xmlns:cx7="http://schemas.microsoft.com/office/drawing/2016/5/13/chartex" xmlns:cx8="http://schemas.microsoft.com/office/drawing/2016/5/14/chartex" xmlns:mc="http://schemas.openxmlformats.org/markup-compatibility/2006" xmlns:aink="http://schemas.microsoft.com/office/drawing/2016/ink" xmlns:am3d="http://schemas.microsoft.com/office/drawing/2017/model3d" xmlns:o="urn:schemas-microsoft-com:office:office" xmlns:r="http://schemas.openxmlformats.org/officeDocument/2006/relationships" xmlns:m="http://schemas.openxmlformats.org/officeDocument/2006/math" xmlns:v="urn:schemas-microsoft-com:vml" xmlns:wp14="http://schemas.microsoft.com/office/word/2010/wordprocessingDrawing" xmlns:wp="http://schemas.openxmlformats.org/drawingml/2006/wordprocessingDrawing" xmlns:w10="urn:schemas-microsoft-com:office:word" xmlns:w="http://schemas.openxmlformats.org/wordprocessingml/2006/main" xmlns:w14="http://schemas.microsoft.com/office/word/2010/wordml" xmlns:w15="http://schemas.microsoft.com/office/word/2012/wordml" xmlns:w16cid="http://schemas.microsoft.com/office/word/2016/wordml/cid" xmlns:w16se="http://schemas.microsoft.com/office/word/2015/wordml/symex" xmlns:wpg="http://schemas.microsoft.com/office/word/2010/wordprocessingGroup" xmlns:wpi="http://schemas.microsoft.com/office/word/2010/wordprocessingInk" xmlns:wne="http://schemas.microsoft.com/office/word/2006/wordml" xmlns:wps="http://schemas.microsoft.com/office/word/2010/wordprocessingShape" mc:Ignorable="w14 w15 w16se w16cid wp14">
+<w:document xmlns:wpc="http://schemas.microsoft.com/office/word/2010/wordprocessingCanvas" xmlns:cx="http://schemas.microsoft.com/office/drawing/2014/chartex" xmlns:cx1="http://schemas.microsoft.com/office/drawing/2015/9/8/chartex" xmlns:cx2="http://schemas.microsoft.com/office/drawing/2015/10/21/chartex" xmlns:cx3="http://schemas.microsoft.com/office/drawing/2016/5/9/chartex" xmlns:cx4="http://schemas.microsoft.com/office/drawing/2016/5/10/chartex" xmlns:cx5="http://schemas.microsoft.com/office/drawing/2016/5/11/chartex" xmlns:cx6="http://schemas.microsoft.com/office/drawing/2016/5/12/chartex" xmlns:cx7="http://schemas.microsoft.com/office/drawing/2016/5/13/chartex" xmlns:cx8="http://schemas.microsoft.com/office/drawing/2016/5/14/chartex" xmlns:mc="http://schemas.openxmlformats.org/markup-compatibility/2006" xmlns:aink="http://schemas.microsoft.com/office/drawing/2016/ink" xmlns:am3d="http://schemas.microsoft.com/office/drawing/2017/model3d" xmlns:o="urn:schemas-microsoft-com:office:office" xmlns:r="http://schemas.openxmlformats.org/officeDocument/2006/relationships" xmlns:m="http://schemas.openxmlformats.org/officeDocument/2006/math" xmlns:v="urn:schemas-microsoft-com:vml" xmlns:wp14="http://schemas.microsoft.com/office/word/2010/wordprocessingDrawing" xmlns:wp="http://schemas.openxmlformats.org/drawingml/2006/wordprocessingDrawing" xmlns:w10="urn:schemas-microsoft-com:office:word" xmlns:w="http://schemas.openxmlformats.org/wordprocessingml/2006/main" xmlns:w14="http://schemas.microsoft.com/office/word/2010/wordml" xmlns:w15="http://schemas.microsoft.com/office/word/2012/wordml" xmlns:w16cex="http://schemas.microsoft.com/office/word/2018/wordml/cex" xmlns:w16cid="http://schemas.microsoft.com/office/word/2016/wordml/cid" xmlns:w16="http://schemas.microsoft.com/office/word/2018/wordml" xmlns:w16se="http://schemas.microsoft.com/office/word/2015/wordml/symex" xmlns:wpg="http://schemas.microsoft.com/office/word/2010/wordprocessingGroup" xmlns:wpi="http://schemas.microsoft.com/office/word/2010/wordprocessingInk" xmlns:wne="http://schemas.microsoft.com/office/word/2006/wordml" xmlns:wps="http://schemas.microsoft.com/office/word/2010/wordprocessingShape" mc:Ignorable="w14 w15 w16se w16cid w16 w16cex wp14">
   <w:body>
     <w:p>
       <w:pPr>
@@ -49,6 +49,7 @@
         <w:t xml:space="preserve"> </w:t>
       </w:r>
       <w:proofErr w:type="spellStart"/>
+      <w:proofErr w:type="gramStart"/>
       <w:r>
         <w:rPr>
           <w:lang w:val="en-US"/>
@@ -60,28 +61,51 @@
         <w:rPr>
           <w:lang w:val="en-US"/>
         </w:rPr>
-        <w:t xml:space="preserve"> : </w:t>
-      </w:r>
-    </w:p>
-    <w:p>
-      <w:pPr>
+        <w:t xml:space="preserve"> :</w:t>
+      </w:r>
+      <w:proofErr w:type="gramEnd"/>
+      <w:r>
         <w:rPr>
           <w:lang w:val="en-US"/>
         </w:rPr>
-      </w:pPr>
-      <w:r>
-        <w:rPr>
-          <w:b/>
-          <w:bCs/>
+        <w:t xml:space="preserve"> </w:t>
+      </w:r>
+    </w:p>
+    <w:p>
+      <w:pPr>
+        <w:rPr>
           <w:lang w:val="en-US"/>
         </w:rPr>
-        <w:t>Les uses cases</w:t>
-      </w:r>
-      <w:r>
-        <w:rPr>
+      </w:pPr>
+      <w:r>
+        <w:rPr>
+          <w:b/>
+          <w:bCs/>
           <w:lang w:val="en-US"/>
         </w:rPr>
-        <w:t xml:space="preserve"> : </w:t>
+        <w:t xml:space="preserve">Les uses </w:t>
+      </w:r>
+      <w:proofErr w:type="gramStart"/>
+      <w:r>
+        <w:rPr>
+          <w:b/>
+          <w:bCs/>
+          <w:lang w:val="en-US"/>
+        </w:rPr>
+        <w:t>cases</w:t>
+      </w:r>
+      <w:r>
+        <w:rPr>
+          <w:lang w:val="en-US"/>
+        </w:rPr>
+        <w:t xml:space="preserve"> :</w:t>
+      </w:r>
+      <w:proofErr w:type="gramEnd"/>
+      <w:r>
+        <w:rPr>
+          <w:lang w:val="en-US"/>
+        </w:rPr>
+        <w:t xml:space="preserve"> </w:t>
       </w:r>
     </w:p>
     <w:p>
@@ -212,8 +236,6 @@
         </w:rPr>
         <w:t>Le mcd :</w:t>
       </w:r>
-      <w:bookmarkStart w:id="0" w:name="_GoBack"/>
-      <w:bookmarkEnd w:id="0"/>
     </w:p>
     <w:p>
       <w:pPr>
@@ -223,12 +245,13 @@
           <w:numId w:val="1"/>
         </w:numPr>
       </w:pPr>
+      <w:bookmarkStart w:id="0" w:name="_GoBack"/>
       <w:r>
         <w:rPr>
           <w:noProof/>
         </w:rPr>
         <w:drawing>
-          <wp:inline distT="0" distB="0" distL="0" distR="0" wp14:anchorId="414230F0" wp14:editId="24F39348">
+          <wp:inline distT="0" distB="0" distL="0" distR="0" wp14:anchorId="414230F0" wp14:editId="11AE50BA">
             <wp:extent cx="5070054" cy="3075709"/>
             <wp:effectExtent l="0" t="0" r="0" b="0"/>
             <wp:docPr id="1" name="Image 1"/>
@@ -260,7 +283,7 @@
                   <pic:spPr bwMode="auto">
                     <a:xfrm>
                       <a:off x="0" y="0"/>
-                      <a:ext cx="5102140" cy="3095174"/>
+                      <a:ext cx="5070054" cy="3075709"/>
                     </a:xfrm>
                     <a:prstGeom prst="rect">
                       <a:avLst/>
@@ -276,6 +299,7 @@
           </wp:inline>
         </w:drawing>
       </w:r>
+      <w:bookmarkEnd w:id="0"/>
     </w:p>
     <w:p>
       <w:r>
@@ -454,7 +478,15 @@
         <w:t>La typographie </w:t>
       </w:r>
       <w:r>
-        <w:t>: Comme pour l’ensemble du design du site web, j’ai souhaité rester sur des police sobre mais permettant tout de même d’attirer l’œil du visiteur.</w:t>
+        <w:t xml:space="preserve">: Comme pour l’ensemble du design du site web, j’ai souhaité rester sur </w:t>
+      </w:r>
+      <w:proofErr w:type="gramStart"/>
+      <w:r>
+        <w:t>des police sobre</w:t>
+      </w:r>
+      <w:proofErr w:type="gramEnd"/>
+      <w:r>
+        <w:t xml:space="preserve"> mais permettant tout de même d’attirer l’œil du visiteur.</w:t>
       </w:r>
     </w:p>
     <w:p>
@@ -470,10 +502,22 @@
           <w:b/>
           <w:bCs/>
         </w:rPr>
-        <w:t>LES TITRES</w:t>
-      </w:r>
-      <w:r>
-        <w:t xml:space="preserve">:  les titres de type h1 ou h2 auront la font </w:t>
+        <w:t xml:space="preserve">LES </w:t>
+      </w:r>
+      <w:proofErr w:type="gramStart"/>
+      <w:r>
+        <w:rPr>
+          <w:b/>
+          <w:bCs/>
+        </w:rPr>
+        <w:t>TITRES</w:t>
+      </w:r>
+      <w:r>
+        <w:t>:</w:t>
+      </w:r>
+      <w:proofErr w:type="gramEnd"/>
+      <w:r>
+        <w:t xml:space="preserve">  les titres de type h1 ou h2 auront la font </w:t>
       </w:r>
       <w:proofErr w:type="spellStart"/>
       <w:r>
@@ -500,10 +544,22 @@
           <w:b/>
           <w:bCs/>
         </w:rPr>
-        <w:t>LES PARAGRAPHE</w:t>
-      </w:r>
-      <w:r>
-        <w:t>:  pour garder cette synergie, la police font est utilisé pour les paragraphes.</w:t>
+        <w:t xml:space="preserve">LES </w:t>
+      </w:r>
+      <w:proofErr w:type="gramStart"/>
+      <w:r>
+        <w:rPr>
+          <w:b/>
+          <w:bCs/>
+        </w:rPr>
+        <w:t>PARAGRAPHE</w:t>
+      </w:r>
+      <w:r>
+        <w:t>:</w:t>
+      </w:r>
+      <w:proofErr w:type="gramEnd"/>
+      <w:r>
+        <w:t xml:space="preserve">  pour garder cette synergie, la police font est utilisé pour les paragraphes.</w:t>
       </w:r>
       <w:r>
         <w:t xml:space="preserve"> </w:t>
@@ -524,8 +580,13 @@
         </w:rPr>
         <w:t xml:space="preserve">LES MENU :  </w:t>
       </w:r>
-      <w:r>
-        <w:t xml:space="preserve">les menu avec la police </w:t>
+      <w:proofErr w:type="gramStart"/>
+      <w:r>
+        <w:t>les menu</w:t>
+      </w:r>
+      <w:proofErr w:type="gramEnd"/>
+      <w:r>
+        <w:t xml:space="preserve"> avec la police </w:t>
       </w:r>
       <w:r>
         <w:rPr>
@@ -976,14 +1037,25 @@
           <w:szCs w:val="24"/>
         </w:rPr>
       </w:pPr>
-      <w:r>
-        <w:rPr>
-          <w:b/>
-          <w:bCs/>
-          <w:sz w:val="24"/>
-          <w:szCs w:val="24"/>
-        </w:rPr>
-        <w:t>user/</w:t>
+      <w:proofErr w:type="gramStart"/>
+      <w:r>
+        <w:rPr>
+          <w:b/>
+          <w:bCs/>
+          <w:sz w:val="24"/>
+          <w:szCs w:val="24"/>
+        </w:rPr>
+        <w:t>user</w:t>
+      </w:r>
+      <w:proofErr w:type="gramEnd"/>
+      <w:r>
+        <w:rPr>
+          <w:b/>
+          <w:bCs/>
+          <w:sz w:val="24"/>
+          <w:szCs w:val="24"/>
+        </w:rPr>
+        <w:t>/</w:t>
       </w:r>
       <w:proofErr w:type="spellStart"/>
       <w:r>
@@ -1041,14 +1113,25 @@
           <w:szCs w:val="24"/>
         </w:rPr>
       </w:pPr>
-      <w:r>
-        <w:rPr>
-          <w:b/>
-          <w:bCs/>
-          <w:sz w:val="24"/>
-          <w:szCs w:val="24"/>
-        </w:rPr>
-        <w:t>user/login :</w:t>
+      <w:proofErr w:type="gramStart"/>
+      <w:r>
+        <w:rPr>
+          <w:b/>
+          <w:bCs/>
+          <w:sz w:val="24"/>
+          <w:szCs w:val="24"/>
+        </w:rPr>
+        <w:t>user</w:t>
+      </w:r>
+      <w:proofErr w:type="gramEnd"/>
+      <w:r>
+        <w:rPr>
+          <w:b/>
+          <w:bCs/>
+          <w:sz w:val="24"/>
+          <w:szCs w:val="24"/>
+        </w:rPr>
+        <w:t>/login :</w:t>
       </w:r>
     </w:p>
     <w:p/>
@@ -1066,6 +1149,14 @@
         </w:rPr>
         <w:t>Le Front :</w:t>
       </w:r>
+    </w:p>
+    <w:p>
+      <w:pPr>
+        <w:rPr>
+          <w:b/>
+          <w:bCs/>
+        </w:rPr>
+      </w:pPr>
     </w:p>
     <w:p>
       <w:pPr>
@@ -1086,7 +1177,7 @@
 </file>
 
 <file path=word/numbering.xml><?xml version="1.0" encoding="utf-8"?>
-<w:numbering xmlns:wpc="http://schemas.microsoft.com/office/word/2010/wordprocessingCanvas" xmlns:cx="http://schemas.microsoft.com/office/drawing/2014/chartex" xmlns:cx1="http://schemas.microsoft.com/office/drawing/2015/9/8/chartex" xmlns:cx2="http://schemas.microsoft.com/office/drawing/2015/10/21/chartex" xmlns:cx3="http://schemas.microsoft.com/office/drawing/2016/5/9/chartex" xmlns:cx4="http://schemas.microsoft.com/office/drawing/2016/5/10/chartex" xmlns:cx5="http://schemas.microsoft.com/office/drawing/2016/5/11/chartex" xmlns:cx6="http://schemas.microsoft.com/office/drawing/2016/5/12/chartex" xmlns:cx7="http://schemas.microsoft.com/office/drawing/2016/5/13/chartex" xmlns:cx8="http://schemas.microsoft.com/office/drawing/2016/5/14/chartex" xmlns:mc="http://schemas.openxmlformats.org/markup-compatibility/2006" xmlns:aink="http://schemas.microsoft.com/office/drawing/2016/ink" xmlns:am3d="http://schemas.microsoft.com/office/drawing/2017/model3d" xmlns:o="urn:schemas-microsoft-com:office:office" xmlns:r="http://schemas.openxmlformats.org/officeDocument/2006/relationships" xmlns:m="http://schemas.openxmlformats.org/officeDocument/2006/math" xmlns:v="urn:schemas-microsoft-com:vml" xmlns:wp14="http://schemas.microsoft.com/office/word/2010/wordprocessingDrawing" xmlns:wp="http://schemas.openxmlformats.org/drawingml/2006/wordprocessingDrawing" xmlns:w10="urn:schemas-microsoft-com:office:word" xmlns:w="http://schemas.openxmlformats.org/wordprocessingml/2006/main" xmlns:w14="http://schemas.microsoft.com/office/word/2010/wordml" xmlns:w15="http://schemas.microsoft.com/office/word/2012/wordml" xmlns:w16cid="http://schemas.microsoft.com/office/word/2016/wordml/cid" xmlns:w16se="http://schemas.microsoft.com/office/word/2015/wordml/symex" xmlns:wpg="http://schemas.microsoft.com/office/word/2010/wordprocessingGroup" xmlns:wpi="http://schemas.microsoft.com/office/word/2010/wordprocessingInk" xmlns:wne="http://schemas.microsoft.com/office/word/2006/wordml" xmlns:wps="http://schemas.microsoft.com/office/word/2010/wordprocessingShape" mc:Ignorable="w14 w15 w16se w16cid wp14">
+<w:numbering xmlns:wpc="http://schemas.microsoft.com/office/word/2010/wordprocessingCanvas" xmlns:cx="http://schemas.microsoft.com/office/drawing/2014/chartex" xmlns:cx1="http://schemas.microsoft.com/office/drawing/2015/9/8/chartex" xmlns:cx2="http://schemas.microsoft.com/office/drawing/2015/10/21/chartex" xmlns:cx3="http://schemas.microsoft.com/office/drawing/2016/5/9/chartex" xmlns:cx4="http://schemas.microsoft.com/office/drawing/2016/5/10/chartex" xmlns:cx5="http://schemas.microsoft.com/office/drawing/2016/5/11/chartex" xmlns:cx6="http://schemas.microsoft.com/office/drawing/2016/5/12/chartex" xmlns:cx7="http://schemas.microsoft.com/office/drawing/2016/5/13/chartex" xmlns:cx8="http://schemas.microsoft.com/office/drawing/2016/5/14/chartex" xmlns:mc="http://schemas.openxmlformats.org/markup-compatibility/2006" xmlns:aink="http://schemas.microsoft.com/office/drawing/2016/ink" xmlns:am3d="http://schemas.microsoft.com/office/drawing/2017/model3d" xmlns:o="urn:schemas-microsoft-com:office:office" xmlns:r="http://schemas.openxmlformats.org/officeDocument/2006/relationships" xmlns:m="http://schemas.openxmlformats.org/officeDocument/2006/math" xmlns:v="urn:schemas-microsoft-com:vml" xmlns:wp14="http://schemas.microsoft.com/office/word/2010/wordprocessingDrawing" xmlns:wp="http://schemas.openxmlformats.org/drawingml/2006/wordprocessingDrawing" xmlns:w10="urn:schemas-microsoft-com:office:word" xmlns:w="http://schemas.openxmlformats.org/wordprocessingml/2006/main" xmlns:w14="http://schemas.microsoft.com/office/word/2010/wordml" xmlns:w15="http://schemas.microsoft.com/office/word/2012/wordml" xmlns:w16cex="http://schemas.microsoft.com/office/word/2018/wordml/cex" xmlns:w16cid="http://schemas.microsoft.com/office/word/2016/wordml/cid" xmlns:w16="http://schemas.microsoft.com/office/word/2018/wordml" xmlns:w16se="http://schemas.microsoft.com/office/word/2015/wordml/symex" xmlns:wpg="http://schemas.microsoft.com/office/word/2010/wordprocessingGroup" xmlns:wpi="http://schemas.microsoft.com/office/word/2010/wordprocessingInk" xmlns:wne="http://schemas.microsoft.com/office/word/2006/wordml" xmlns:wps="http://schemas.microsoft.com/office/word/2010/wordprocessingShape" mc:Ignorable="w14 w15 w16se w16cid w16 w16cex wp14">
   <w:abstractNum w:abstractNumId="0" w15:restartNumberingAfterBreak="0">
     <w:nsid w:val="08042FB4"/>
     <w:multiLevelType w:val="hybridMultilevel"/>
@@ -1670,7 +1761,7 @@
 </file>
 
 <file path=word/styles.xml><?xml version="1.0" encoding="utf-8"?>
-<w:styles xmlns:mc="http://schemas.openxmlformats.org/markup-compatibility/2006" xmlns:r="http://schemas.openxmlformats.org/officeDocument/2006/relationships" xmlns:w="http://schemas.openxmlformats.org/wordprocessingml/2006/main" xmlns:w14="http://schemas.microsoft.com/office/word/2010/wordml" xmlns:w15="http://schemas.microsoft.com/office/word/2012/wordml" xmlns:w16cid="http://schemas.microsoft.com/office/word/2016/wordml/cid" xmlns:w16se="http://schemas.microsoft.com/office/word/2015/wordml/symex" mc:Ignorable="w14 w15 w16se w16cid">
+<w:styles xmlns:mc="http://schemas.openxmlformats.org/markup-compatibility/2006" xmlns:r="http://schemas.openxmlformats.org/officeDocument/2006/relationships" xmlns:w="http://schemas.openxmlformats.org/wordprocessingml/2006/main" xmlns:w14="http://schemas.microsoft.com/office/word/2010/wordml" xmlns:w15="http://schemas.microsoft.com/office/word/2012/wordml" xmlns:w16cex="http://schemas.microsoft.com/office/word/2018/wordml/cex" xmlns:w16cid="http://schemas.microsoft.com/office/word/2016/wordml/cid" xmlns:w16="http://schemas.microsoft.com/office/word/2018/wordml" xmlns:w16se="http://schemas.microsoft.com/office/word/2015/wordml/symex" mc:Ignorable="w14 w15 w16se w16cid w16 w16cex">
   <w:docDefaults>
     <w:rPrDefault>
       <w:rPr>

</xml_diff>

<commit_message>
front : intégration mobile first : page home, page register, page login(rendre le buger menu fonctionelle, ajouter cover image au login)/ Back: ajout de la gestion du password confirm fonctionnel
</commit_message>
<xml_diff>
--- a/dossier-projet/dossier-projet(brouillon).docx
+++ b/dossier-projet/dossier-projet(brouillon).docx
@@ -12,100 +12,34 @@
         <w:rPr>
           <w:lang w:val="en-US"/>
         </w:rPr>
-        <w:t xml:space="preserve">Use case, mcd, wireframe, </w:t>
-      </w:r>
-      <w:proofErr w:type="spellStart"/>
+        <w:t>Use case, mcd, wireframe, maque</w:t>
+      </w:r>
       <w:r>
         <w:rPr>
           <w:lang w:val="en-US"/>
         </w:rPr>
-        <w:t>maque</w:t>
-      </w:r>
-      <w:r>
+        <w:t xml:space="preserve">tte, charte graphique : </w:t>
+      </w:r>
+    </w:p>
+    <w:p>
+      <w:pPr>
         <w:rPr>
           <w:lang w:val="en-US"/>
         </w:rPr>
-        <w:t>tte</w:t>
-      </w:r>
-      <w:proofErr w:type="spellEnd"/>
-      <w:r>
-        <w:rPr>
+      </w:pPr>
+      <w:r>
+        <w:rPr>
+          <w:b/>
+          <w:bCs/>
           <w:lang w:val="en-US"/>
         </w:rPr>
-        <w:t xml:space="preserve">, </w:t>
-      </w:r>
-      <w:proofErr w:type="spellStart"/>
+        <w:t>Les uses cases</w:t>
+      </w:r>
       <w:r>
         <w:rPr>
           <w:lang w:val="en-US"/>
         </w:rPr>
-        <w:t>charte</w:t>
-      </w:r>
-      <w:proofErr w:type="spellEnd"/>
-      <w:r>
-        <w:rPr>
-          <w:lang w:val="en-US"/>
-        </w:rPr>
-        <w:t xml:space="preserve"> </w:t>
-      </w:r>
-      <w:proofErr w:type="spellStart"/>
-      <w:proofErr w:type="gramStart"/>
-      <w:r>
-        <w:rPr>
-          <w:lang w:val="en-US"/>
-        </w:rPr>
-        <w:t>graphique</w:t>
-      </w:r>
-      <w:proofErr w:type="spellEnd"/>
-      <w:r>
-        <w:rPr>
-          <w:lang w:val="en-US"/>
-        </w:rPr>
-        <w:t xml:space="preserve"> :</w:t>
-      </w:r>
-      <w:proofErr w:type="gramEnd"/>
-      <w:r>
-        <w:rPr>
-          <w:lang w:val="en-US"/>
-        </w:rPr>
-        <w:t xml:space="preserve"> </w:t>
-      </w:r>
-    </w:p>
-    <w:p>
-      <w:pPr>
-        <w:rPr>
-          <w:lang w:val="en-US"/>
-        </w:rPr>
-      </w:pPr>
-      <w:r>
-        <w:rPr>
-          <w:b/>
-          <w:bCs/>
-          <w:lang w:val="en-US"/>
-        </w:rPr>
-        <w:t xml:space="preserve">Les uses </w:t>
-      </w:r>
-      <w:proofErr w:type="gramStart"/>
-      <w:r>
-        <w:rPr>
-          <w:b/>
-          <w:bCs/>
-          <w:lang w:val="en-US"/>
-        </w:rPr>
-        <w:t>cases</w:t>
-      </w:r>
-      <w:r>
-        <w:rPr>
-          <w:lang w:val="en-US"/>
-        </w:rPr>
-        <w:t xml:space="preserve"> :</w:t>
-      </w:r>
-      <w:proofErr w:type="gramEnd"/>
-      <w:r>
-        <w:rPr>
-          <w:lang w:val="en-US"/>
-        </w:rPr>
-        <w:t xml:space="preserve"> </w:t>
+        <w:t xml:space="preserve"> : </w:t>
       </w:r>
     </w:p>
     <w:p>
@@ -117,34 +51,10 @@
         </w:numPr>
       </w:pPr>
       <w:r>
-        <w:t>Les artistes (</w:t>
-      </w:r>
-      <w:proofErr w:type="spellStart"/>
-      <w:r>
-        <w:t>users</w:t>
-      </w:r>
-      <w:proofErr w:type="spellEnd"/>
-      <w:r>
-        <w:t>) :  Les artistes p</w:t>
-      </w:r>
-      <w:r>
-        <w:t>ourront au sein du système gérer leurs projets (</w:t>
-      </w:r>
-      <w:proofErr w:type="spellStart"/>
-      <w:r>
-        <w:t>add</w:t>
-      </w:r>
-      <w:proofErr w:type="spellEnd"/>
-      <w:r>
-        <w:t xml:space="preserve">, update et </w:t>
-      </w:r>
-      <w:proofErr w:type="spellStart"/>
-      <w:r>
-        <w:t>delete</w:t>
-      </w:r>
-      <w:proofErr w:type="spellEnd"/>
-      <w:r>
-        <w:t>), ajouter des liens externes pour permettre aux visiteurs de savoir où se diriger pour les soutenir ou en découvrir davantage sur ce qu’ils font. Pour cela, ils ont besoin d’adhérer au collectif en s’inscrivant via le formulaire d’inscription, l’inscription sera d’abord vérifiée par l’admin.</w:t>
+        <w:t>Les artistes (users) :  Les artistes p</w:t>
+      </w:r>
+      <w:r>
+        <w:t>ourront au sein du système gérer leurs projets (add, update et delete), ajouter des liens externes pour permettre aux visiteurs de savoir où se diriger pour les soutenir ou en découvrir davantage sur ce qu’ils font. Pour cela, ils ont besoin d’adhérer au collectif en s’inscrivant via le formulaire d’inscription, l’inscription sera d’abord vérifiée par l’admin.</w:t>
       </w:r>
     </w:p>
     <w:p>
@@ -170,34 +80,10 @@
         <w:t>’administrateur</w:t>
       </w:r>
       <w:r>
-        <w:t xml:space="preserve"> (</w:t>
-      </w:r>
-      <w:proofErr w:type="spellStart"/>
-      <w:r>
-        <w:t>users</w:t>
-      </w:r>
-      <w:proofErr w:type="spellEnd"/>
-      <w:r>
-        <w:t>)</w:t>
-      </w:r>
-      <w:r>
-        <w:t> : l’admin pourra réaliser les articles de présentations des artistes et les gérer (</w:t>
-      </w:r>
-      <w:proofErr w:type="spellStart"/>
-      <w:r>
-        <w:t>add</w:t>
-      </w:r>
-      <w:proofErr w:type="spellEnd"/>
-      <w:r>
-        <w:t>/update/</w:t>
-      </w:r>
-      <w:proofErr w:type="spellStart"/>
-      <w:r>
-        <w:t>delete</w:t>
-      </w:r>
-      <w:proofErr w:type="spellEnd"/>
-      <w:r>
-        <w:t xml:space="preserve">), sur un back office il gérera également les demandes d’adhésions des artistes au collectif. </w:t>
+        <w:t xml:space="preserve"> (users)</w:t>
+      </w:r>
+      <w:r>
+        <w:t xml:space="preserve"> : l’admin pourra réaliser les articles de présentations des artistes et les gérer (add/update/delete), sur un back office il gérera également les demandes d’adhésions des artistes au collectif. </w:t>
       </w:r>
     </w:p>
     <w:p>
@@ -245,7 +131,6 @@
           <w:numId w:val="1"/>
         </w:numPr>
       </w:pPr>
-      <w:bookmarkStart w:id="0" w:name="_GoBack"/>
       <w:r>
         <w:rPr>
           <w:noProof/>
@@ -299,7 +184,6 @@
           </wp:inline>
         </w:drawing>
       </w:r>
-      <w:bookmarkEnd w:id="0"/>
     </w:p>
     <w:p>
       <w:r>
@@ -308,15 +192,7 @@
     </w:p>
     <w:p>
       <w:r>
-        <w:t xml:space="preserve">J’ai défini dans un premier temps une table </w:t>
-      </w:r>
-      <w:proofErr w:type="spellStart"/>
-      <w:r>
-        <w:t>Users</w:t>
-      </w:r>
-      <w:proofErr w:type="spellEnd"/>
-      <w:r>
-        <w:t xml:space="preserve">, la différence entre l’administrateur et l’user classique qui représente l’artiste se situe au niveau du champs rôle. Le champs rôle contient deux valeurs : « Admin » et « Artistes », selon le rôle qu’aura l’user la redirection ne serait pas identique. </w:t>
+        <w:t xml:space="preserve">J’ai défini dans un premier temps une table Users, la différence entre l’administrateur et l’user classique qui représente l’artiste se situe au niveau du champs rôle. Le champs rôle contient deux valeurs : « Admin » et « Artistes », selon le rôle qu’aura l’user la redirection ne serait pas identique. </w:t>
       </w:r>
     </w:p>
     <w:p>
@@ -328,15 +204,7 @@
         </w:numPr>
       </w:pPr>
       <w:r>
-        <w:t xml:space="preserve">Un user ayant le rôle « Admin » pour gérer la création/la modification/la </w:t>
-      </w:r>
-      <w:proofErr w:type="spellStart"/>
-      <w:r>
-        <w:t>supression</w:t>
-      </w:r>
-      <w:proofErr w:type="spellEnd"/>
-      <w:r>
-        <w:t xml:space="preserve"> des articles de présentation des artistes. Il gère également les demandes d’adhésions au collectif. </w:t>
+        <w:t xml:space="preserve">Un user ayant le rôle « Admin » pour gérer la création/la modification/la supression des articles de présentation des artistes. Il gère également les demandes d’adhésions au collectif. </w:t>
       </w:r>
     </w:p>
     <w:p>
@@ -420,23 +288,7 @@
     </w:p>
     <w:p>
       <w:r>
-        <w:t xml:space="preserve">Pour la réalisation de ce projet j’ai adopté la méthode mobile first en procédant à la réalisation, en priorisant sur l’aspect mobile du projet j’ai conçu les wireframes de la version mobile/tablette et </w:t>
-      </w:r>
-      <w:proofErr w:type="spellStart"/>
-      <w:r>
-        <w:t>dekstop</w:t>
-      </w:r>
-      <w:proofErr w:type="spellEnd"/>
-      <w:r>
-        <w:t xml:space="preserve"> de la page home, le back-office du user et ainsi que son profil. Pour la réalisation des maquettes j’ai utilisé le logiciel </w:t>
-      </w:r>
-      <w:proofErr w:type="spellStart"/>
-      <w:r>
-        <w:t>justimind</w:t>
-      </w:r>
-      <w:proofErr w:type="spellEnd"/>
-      <w:r>
-        <w:t xml:space="preserve"> pour le grand nombre de fonctionnalité qu’il propose et son accessibilité très intuitive. </w:t>
+        <w:t xml:space="preserve">Pour la réalisation de ce projet j’ai adopté la méthode mobile first en procédant à la réalisation, en priorisant sur l’aspect mobile du projet j’ai conçu les wireframes de la version mobile/tablette et dekstop de la page home, le back-office du user et ainsi que son profil. Pour la réalisation des maquettes j’ai utilisé le logiciel justimind pour le grand nombre de fonctionnalité qu’il propose et son accessibilité très intuitive. </w:t>
       </w:r>
       <w:r>
         <w:t xml:space="preserve"> </w:t>
@@ -478,15 +330,7 @@
         <w:t>La typographie </w:t>
       </w:r>
       <w:r>
-        <w:t xml:space="preserve">: Comme pour l’ensemble du design du site web, j’ai souhaité rester sur </w:t>
-      </w:r>
-      <w:proofErr w:type="gramStart"/>
-      <w:r>
-        <w:t>des police sobre</w:t>
-      </w:r>
-      <w:proofErr w:type="gramEnd"/>
-      <w:r>
-        <w:t xml:space="preserve"> mais permettant tout de même d’attirer l’œil du visiteur.</w:t>
+        <w:t>: Comme pour l’ensemble du design du site web, j’ai souhaité rester sur des police sobre mais permettant tout de même d’attirer l’œil du visiteur.</w:t>
       </w:r>
     </w:p>
     <w:p>
@@ -502,30 +346,10 @@
           <w:b/>
           <w:bCs/>
         </w:rPr>
-        <w:t xml:space="preserve">LES </w:t>
-      </w:r>
-      <w:proofErr w:type="gramStart"/>
-      <w:r>
-        <w:rPr>
-          <w:b/>
-          <w:bCs/>
-        </w:rPr>
-        <w:t>TITRES</w:t>
-      </w:r>
-      <w:r>
-        <w:t>:</w:t>
-      </w:r>
-      <w:proofErr w:type="gramEnd"/>
-      <w:r>
-        <w:t xml:space="preserve">  les titres de type h1 ou h2 auront la font </w:t>
-      </w:r>
-      <w:proofErr w:type="spellStart"/>
-      <w:r>
-        <w:t>Teko</w:t>
-      </w:r>
-      <w:proofErr w:type="spellEnd"/>
-      <w:r>
-        <w:t>, une police à la structure sobre se mariant correctement aux titre.</w:t>
+        <w:t>LES TITRES</w:t>
+      </w:r>
+      <w:r>
+        <w:t>:  les titres de type h1 ou h2 auront la font Teko, une police à la structure sobre se mariant correctement aux titre.</w:t>
       </w:r>
       <w:r>
         <w:t xml:space="preserve"> </w:t>
@@ -544,22 +368,10 @@
           <w:b/>
           <w:bCs/>
         </w:rPr>
-        <w:t xml:space="preserve">LES </w:t>
-      </w:r>
-      <w:proofErr w:type="gramStart"/>
-      <w:r>
-        <w:rPr>
-          <w:b/>
-          <w:bCs/>
-        </w:rPr>
-        <w:t>PARAGRAPHE</w:t>
-      </w:r>
-      <w:r>
-        <w:t>:</w:t>
-      </w:r>
-      <w:proofErr w:type="gramEnd"/>
-      <w:r>
-        <w:t xml:space="preserve">  pour garder cette synergie, la police font est utilisé pour les paragraphes.</w:t>
+        <w:t>LES PARAGRAPHE</w:t>
+      </w:r>
+      <w:r>
+        <w:t>:  pour garder cette synergie, la police font est utilisé pour les paragraphes.</w:t>
       </w:r>
       <w:r>
         <w:t xml:space="preserve"> </w:t>
@@ -580,13 +392,8 @@
         </w:rPr>
         <w:t xml:space="preserve">LES MENU :  </w:t>
       </w:r>
-      <w:proofErr w:type="gramStart"/>
-      <w:r>
-        <w:t>les menu</w:t>
-      </w:r>
-      <w:proofErr w:type="gramEnd"/>
-      <w:r>
-        <w:t xml:space="preserve"> avec la police </w:t>
+      <w:r>
+        <w:t xml:space="preserve">les menu avec la police </w:t>
       </w:r>
       <w:r>
         <w:rPr>
@@ -623,15 +430,7 @@
         <w:t>ressortir</w:t>
       </w:r>
       <w:r>
-        <w:t xml:space="preserve"> certains éléments du site pour les rendre plus visibles (tels que le menu, </w:t>
-      </w:r>
-      <w:proofErr w:type="spellStart"/>
-      <w:r>
-        <w:t>etc</w:t>
-      </w:r>
-      <w:proofErr w:type="spellEnd"/>
-      <w:r>
-        <w:t>)</w:t>
+        <w:t xml:space="preserve"> certains éléments du site pour les rendre plus visibles (tels que le menu, etc)</w:t>
       </w:r>
     </w:p>
     <w:p>
@@ -676,27 +475,7 @@
           <w:sz w:val="24"/>
           <w:szCs w:val="24"/>
         </w:rPr>
-        <w:t xml:space="preserve">Type de </w:t>
-      </w:r>
-      <w:proofErr w:type="spellStart"/>
-      <w:r>
-        <w:rPr>
-          <w:b/>
-          <w:bCs/>
-          <w:sz w:val="24"/>
-          <w:szCs w:val="24"/>
-        </w:rPr>
-        <w:t>bdd</w:t>
-      </w:r>
-      <w:proofErr w:type="spellEnd"/>
-      <w:r>
-        <w:rPr>
-          <w:b/>
-          <w:bCs/>
-          <w:sz w:val="24"/>
-          <w:szCs w:val="24"/>
-        </w:rPr>
-        <w:t xml:space="preserve"> : </w:t>
+        <w:t xml:space="preserve">Type de bdd : </w:t>
       </w:r>
     </w:p>
     <w:p>
@@ -720,27 +499,7 @@
           <w:sz w:val="24"/>
           <w:szCs w:val="24"/>
         </w:rPr>
-        <w:t xml:space="preserve">Les </w:t>
-      </w:r>
-      <w:proofErr w:type="spellStart"/>
-      <w:r>
-        <w:rPr>
-          <w:b/>
-          <w:bCs/>
-          <w:sz w:val="24"/>
-          <w:szCs w:val="24"/>
-        </w:rPr>
-        <w:t>models</w:t>
-      </w:r>
-      <w:proofErr w:type="spellEnd"/>
-      <w:r>
-        <w:rPr>
-          <w:b/>
-          <w:bCs/>
-          <w:sz w:val="24"/>
-          <w:szCs w:val="24"/>
-        </w:rPr>
-        <w:t xml:space="preserve">/schémas : </w:t>
+        <w:t xml:space="preserve">Les models/schémas : </w:t>
       </w:r>
     </w:p>
     <w:p>
@@ -763,15 +522,7 @@
         <w:t xml:space="preserve">Les contrôleurs :  </w:t>
       </w:r>
       <w:r>
-        <w:t xml:space="preserve">on insère dans les fichiers contrôleur les </w:t>
-      </w:r>
-      <w:proofErr w:type="spellStart"/>
-      <w:r>
-        <w:t>function</w:t>
-      </w:r>
-      <w:proofErr w:type="spellEnd"/>
-      <w:r>
-        <w:t xml:space="preserve"> call-back des routes où on effectue les requêtes. J’ai adopté cette méthode afin d’alléger et découper mon code au niveau du serveur qui commençait à gagner en volume et donc manquer en visibilité. Ces contrôleurs effectuent donc la logique des routes définis en appelant les méthodes définis dans le fichier contrôleur. </w:t>
+        <w:t xml:space="preserve">on insère dans les fichiers contrôleur les function call-back des routes où on effectue les requêtes. J’ai adopté cette méthode afin d’alléger et découper mon code au niveau du serveur qui commençait à gagner en volume et donc manquer en visibilité. Ces contrôleurs effectuent donc la logique des routes définis en appelant les méthodes définis dans le fichier contrôleur. </w:t>
       </w:r>
       <w:r>
         <w:t xml:space="preserve"> </w:t>
@@ -803,33 +554,13 @@
           <w:sz w:val="24"/>
           <w:szCs w:val="24"/>
         </w:rPr>
-        <w:t xml:space="preserve">Contrôleurs </w:t>
-      </w:r>
-      <w:proofErr w:type="spellStart"/>
-      <w:r>
-        <w:rPr>
-          <w:b/>
-          <w:bCs/>
+        <w:t>Contrôleurs Auth :</w:t>
+      </w:r>
+      <w:r>
+        <w:rPr>
           <w:sz w:val="24"/>
           <w:szCs w:val="24"/>
         </w:rPr>
-        <w:t>Auth</w:t>
-      </w:r>
-      <w:proofErr w:type="spellEnd"/>
-      <w:r>
-        <w:rPr>
-          <w:b/>
-          <w:bCs/>
-          <w:sz w:val="24"/>
-          <w:szCs w:val="24"/>
-        </w:rPr>
-        <w:t> :</w:t>
-      </w:r>
-      <w:r>
-        <w:rPr>
-          <w:sz w:val="24"/>
-          <w:szCs w:val="24"/>
-        </w:rPr>
         <w:t xml:space="preserve"> </w:t>
       </w:r>
     </w:p>
@@ -842,58 +573,17 @@
         <w:t>Le</w:t>
       </w:r>
       <w:r>
-        <w:t xml:space="preserve"> contrôleur </w:t>
-      </w:r>
-      <w:proofErr w:type="spellStart"/>
-      <w:r>
-        <w:t>Auth</w:t>
-      </w:r>
-      <w:proofErr w:type="spellEnd"/>
-      <w:r>
-        <w:t xml:space="preserve"> contient la logique d’inscription et de connexions de mes routes </w:t>
-      </w:r>
-      <w:proofErr w:type="spellStart"/>
-      <w:r>
-        <w:rPr>
-          <w:b/>
-          <w:bCs/>
-        </w:rPr>
-        <w:t>register</w:t>
-      </w:r>
-      <w:proofErr w:type="spellEnd"/>
-      <w:r>
-        <w:rPr>
-          <w:b/>
-          <w:bCs/>
-        </w:rPr>
-        <w:t xml:space="preserve">/login. </w:t>
-      </w:r>
-      <w:r>
-        <w:t xml:space="preserve"> Le contrôleur est passé en fonction callback de deux routes respectives afin « d’importer » les méthodes que j’ai conçu pour la connexion et l’inscription. Afin de sécuriser la phase de connexion, j’ai procédé à la méthode la </w:t>
-      </w:r>
-      <w:proofErr w:type="spellStart"/>
-      <w:r>
-        <w:t>jwt</w:t>
-      </w:r>
-      <w:proofErr w:type="spellEnd"/>
-      <w:r>
-        <w:t xml:space="preserve"> (</w:t>
-      </w:r>
-      <w:proofErr w:type="spellStart"/>
-      <w:r>
-        <w:t>json</w:t>
-      </w:r>
-      <w:proofErr w:type="spellEnd"/>
-      <w:r>
-        <w:t xml:space="preserve"> web </w:t>
-      </w:r>
-      <w:proofErr w:type="spellStart"/>
-      <w:r>
-        <w:t>token</w:t>
-      </w:r>
-      <w:proofErr w:type="spellEnd"/>
-      <w:r>
-        <w:t xml:space="preserve">), pour cela dans un premier temps </w:t>
+        <w:t xml:space="preserve"> contrôleur Auth contient la logique d’inscription et de connexions de mes routes </w:t>
+      </w:r>
+      <w:r>
+        <w:rPr>
+          <w:b/>
+          <w:bCs/>
+        </w:rPr>
+        <w:t xml:space="preserve">register/login. </w:t>
+      </w:r>
+      <w:r>
+        <w:t xml:space="preserve"> Le contrôleur est passé en fonction callback de deux routes respectives afin « d’importer » les méthodes que j’ai conçu pour la connexion et l’inscription. Afin de sécuriser la phase de connexion, j’ai procédé à la méthode la jwt (json web token), pour cela dans un premier temps </w:t>
       </w:r>
       <w:r>
         <w:t>j’ai créé</w:t>
@@ -908,53 +598,27 @@
         <w:t>contient</w:t>
       </w:r>
       <w:r>
-        <w:t xml:space="preserve"> mes variables d’environnement, dans le cas présent la clé secrète utile à l’utilisation de </w:t>
-      </w:r>
-      <w:proofErr w:type="spellStart"/>
-      <w:r>
-        <w:t>token</w:t>
-      </w:r>
-      <w:proofErr w:type="spellEnd"/>
-      <w:r>
-        <w:t>. L’utilisation de package</w:t>
-      </w:r>
-      <w:r>
-        <w:rPr>
-          <w:b/>
-          <w:bCs/>
-        </w:rPr>
-        <w:t xml:space="preserve"> </w:t>
-      </w:r>
-      <w:proofErr w:type="spellStart"/>
-      <w:r>
-        <w:rPr>
-          <w:b/>
-          <w:bCs/>
-        </w:rPr>
-        <w:t>dotenv</w:t>
-      </w:r>
-      <w:proofErr w:type="spellEnd"/>
+        <w:t xml:space="preserve"> mes variables d’environnement, dans le cas présent la clé secrète utile à l’utilisation de token. L’utilisation de package</w:t>
+      </w:r>
+      <w:r>
+        <w:rPr>
+          <w:b/>
+          <w:bCs/>
+        </w:rPr>
+        <w:t xml:space="preserve"> dotenv</w:t>
+      </w:r>
       <w:r>
         <w:t xml:space="preserve"> va permettre de trouver ce fichier caché</w:t>
       </w:r>
       <w:r>
         <w:t xml:space="preserve">, pour pouvoir ensuite grâce au </w:t>
       </w:r>
-      <w:proofErr w:type="spellStart"/>
-      <w:r>
-        <w:rPr>
-          <w:b/>
-          <w:bCs/>
-        </w:rPr>
-        <w:t>process.env</w:t>
-      </w:r>
-      <w:proofErr w:type="spellEnd"/>
-      <w:r>
-        <w:rPr>
-          <w:b/>
-          <w:bCs/>
-        </w:rPr>
-        <w:t xml:space="preserve"> </w:t>
+      <w:r>
+        <w:rPr>
+          <w:b/>
+          <w:bCs/>
+        </w:rPr>
+        <w:t xml:space="preserve">process.env </w:t>
       </w:r>
       <w:r>
         <w:t>récupérer</w:t>
@@ -1037,7 +701,6 @@
           <w:szCs w:val="24"/>
         </w:rPr>
       </w:pPr>
-      <w:proofErr w:type="gramStart"/>
       <w:r>
         <w:rPr>
           <w:b/>
@@ -1045,37 +708,7 @@
           <w:sz w:val="24"/>
           <w:szCs w:val="24"/>
         </w:rPr>
-        <w:t>user</w:t>
-      </w:r>
-      <w:proofErr w:type="gramEnd"/>
-      <w:r>
-        <w:rPr>
-          <w:b/>
-          <w:bCs/>
-          <w:sz w:val="24"/>
-          <w:szCs w:val="24"/>
-        </w:rPr>
-        <w:t>/</w:t>
-      </w:r>
-      <w:proofErr w:type="spellStart"/>
-      <w:r>
-        <w:rPr>
-          <w:b/>
-          <w:bCs/>
-          <w:sz w:val="24"/>
-          <w:szCs w:val="24"/>
-        </w:rPr>
-        <w:t>register</w:t>
-      </w:r>
-      <w:proofErr w:type="spellEnd"/>
-      <w:r>
-        <w:rPr>
-          <w:b/>
-          <w:bCs/>
-          <w:sz w:val="24"/>
-          <w:szCs w:val="24"/>
-        </w:rPr>
-        <w:t xml:space="preserve"> : </w:t>
+        <w:t xml:space="preserve">user/register : </w:t>
       </w:r>
     </w:p>
     <w:p>
@@ -1113,7 +746,6 @@
           <w:szCs w:val="24"/>
         </w:rPr>
       </w:pPr>
-      <w:proofErr w:type="gramStart"/>
       <w:r>
         <w:rPr>
           <w:b/>
@@ -1121,41 +753,461 @@
           <w:sz w:val="24"/>
           <w:szCs w:val="24"/>
         </w:rPr>
+        <w:t>user/login :</w:t>
+      </w:r>
+    </w:p>
+    <w:p/>
+    <w:p>
+      <w:pPr>
+        <w:rPr>
+          <w:b/>
+          <w:bCs/>
+        </w:rPr>
+      </w:pPr>
+      <w:r>
+        <w:rPr>
+          <w:b/>
+          <w:bCs/>
+        </w:rPr>
+        <w:t>Le Front :</w:t>
+      </w:r>
+    </w:p>
+    <w:p>
+      <w:pPr>
+        <w:rPr>
+          <w:b/>
+          <w:bCs/>
+        </w:rPr>
+      </w:pPr>
+    </w:p>
+    <w:p>
+      <w:pPr>
+        <w:pStyle w:val="Paragraphedeliste"/>
+        <w:numPr>
+          <w:ilvl w:val="0"/>
+          <w:numId w:val="6"/>
+        </w:numPr>
+        <w:rPr>
+          <w:b/>
+          <w:bCs/>
+        </w:rPr>
+      </w:pPr>
+      <w:r>
+        <w:rPr>
+          <w:b/>
+          <w:bCs/>
+        </w:rPr>
+        <w:t xml:space="preserve"> Organisation de l’application</w:t>
+      </w:r>
+      <w:r>
+        <w:rPr>
+          <w:b/>
+          <w:bCs/>
+        </w:rPr>
+        <w:t xml:space="preserve"> (components , routage)</w:t>
+      </w:r>
+      <w:bookmarkStart w:id="0" w:name="_GoBack"/>
+      <w:bookmarkEnd w:id="0"/>
+      <w:r>
+        <w:rPr>
+          <w:b/>
+          <w:bCs/>
+        </w:rPr>
+        <w:t xml:space="preserve"> : </w:t>
+      </w:r>
+    </w:p>
+    <w:p/>
+    <w:p>
+      <w:pPr>
+        <w:pStyle w:val="Paragraphedeliste"/>
+        <w:rPr>
+          <w:b/>
+          <w:bCs/>
+        </w:rPr>
+      </w:pPr>
+    </w:p>
+    <w:p>
+      <w:pPr>
+        <w:pStyle w:val="Paragraphedeliste"/>
+        <w:numPr>
+          <w:ilvl w:val="0"/>
+          <w:numId w:val="6"/>
+        </w:numPr>
+        <w:rPr>
+          <w:b/>
+          <w:bCs/>
+        </w:rPr>
+      </w:pPr>
+      <w:r>
+        <w:rPr>
+          <w:b/>
+          <w:bCs/>
+        </w:rPr>
+        <w:t xml:space="preserve">Le component </w:t>
+      </w:r>
+      <w:r>
+        <w:rPr>
+          <w:b/>
+          <w:bCs/>
+        </w:rPr>
+        <w:t xml:space="preserve">Register </w:t>
+      </w:r>
+      <w:r>
+        <w:rPr>
+          <w:b/>
+          <w:bCs/>
+        </w:rPr>
         <w:t>user</w:t>
       </w:r>
-      <w:proofErr w:type="gramEnd"/>
-      <w:r>
-        <w:rPr>
-          <w:b/>
-          <w:bCs/>
-          <w:sz w:val="24"/>
-          <w:szCs w:val="24"/>
-        </w:rPr>
-        <w:t>/login :</w:t>
-      </w:r>
-    </w:p>
-    <w:p/>
-    <w:p>
-      <w:pPr>
-        <w:rPr>
-          <w:b/>
-          <w:bCs/>
-        </w:rPr>
-      </w:pPr>
-      <w:r>
-        <w:rPr>
-          <w:b/>
-          <w:bCs/>
-        </w:rPr>
-        <w:t>Le Front :</w:t>
-      </w:r>
-    </w:p>
-    <w:p>
-      <w:pPr>
-        <w:rPr>
-          <w:b/>
-          <w:bCs/>
-        </w:rPr>
+      <w:r>
+        <w:rPr>
+          <w:b/>
+          <w:bCs/>
+        </w:rPr>
+        <w:t xml:space="preserve"> : </w:t>
+      </w:r>
+    </w:p>
+    <w:p>
+      <w:pPr>
+        <w:pStyle w:val="Paragraphedeliste"/>
+        <w:rPr>
+          <w:b/>
+          <w:bCs/>
+        </w:rPr>
+      </w:pPr>
+      <w:r>
+        <w:t xml:space="preserve">Afin de récupérer la valeur des inputs du formulaires d’inscription, j’ai mis en place les states suivantes </w:t>
+      </w:r>
+      <w:r>
+        <w:rPr>
+          <w:b/>
+          <w:bCs/>
+        </w:rPr>
+        <w:t>name, pseudo, email, password, des chaînes de caractères vides qui se rempliront dès qu’un user remplira les champs souhaités.</w:t>
+      </w:r>
+    </w:p>
+    <w:p>
+      <w:pPr>
+        <w:pStyle w:val="Paragraphedeliste"/>
+        <w:rPr>
+          <w:b/>
+          <w:bCs/>
+        </w:rPr>
+      </w:pPr>
+    </w:p>
+    <w:p>
+      <w:pPr>
+        <w:pStyle w:val="Paragraphedeliste"/>
+        <w:numPr>
+          <w:ilvl w:val="0"/>
+          <w:numId w:val="7"/>
+        </w:numPr>
+      </w:pPr>
+      <w:r>
+        <w:rPr>
+          <w:b/>
+          <w:bCs/>
+        </w:rPr>
+        <w:t xml:space="preserve">La méthode handleChange() : </w:t>
+      </w:r>
+      <w:r>
+        <w:t xml:space="preserve">Cette méthode me permet de cibler la valeurs des attribut name de chaque input. Ensuite pour rendre cette méthode dynamique, je </w:t>
+      </w:r>
+      <w:r>
+        <w:t>mets</w:t>
+      </w:r>
+      <w:r>
+        <w:t xml:space="preserve"> à jour le state indi</w:t>
+      </w:r>
+      <w:r>
+        <w:t xml:space="preserve">quant que </w:t>
+      </w:r>
+      <w:r>
+        <w:rPr>
+          <w:b/>
+          <w:bCs/>
+        </w:rPr>
+        <w:t>l’attribut name est une clé</w:t>
+      </w:r>
+      <w:r>
+        <w:rPr>
+          <w:b/>
+          <w:bCs/>
+        </w:rPr>
+        <w:t xml:space="preserve"> </w:t>
+      </w:r>
+      <w:r>
+        <w:t>et qu’il faut en récupérer la valeur par value.</w:t>
+      </w:r>
+    </w:p>
+    <w:p>
+      <w:pPr>
+        <w:pStyle w:val="Paragraphedeliste"/>
+        <w:numPr>
+          <w:ilvl w:val="0"/>
+          <w:numId w:val="7"/>
+        </w:numPr>
+        <w:rPr>
+          <w:b/>
+          <w:bCs/>
+        </w:rPr>
+      </w:pPr>
+      <w:r>
+        <w:rPr>
+          <w:b/>
+          <w:bCs/>
+        </w:rPr>
+        <w:t>La méthode handleSubmit() :</w:t>
+      </w:r>
+      <w:r>
+        <w:t xml:space="preserve"> </w:t>
+      </w:r>
+    </w:p>
+    <w:p>
+      <w:pPr>
+        <w:pStyle w:val="Paragraphedeliste"/>
+        <w:ind w:left="1440"/>
+      </w:pPr>
+      <w:r>
+        <w:t xml:space="preserve">Cette méthode accueille la requête fetch qui permettra de communiquer avec le serveur. Ayant indiquer côté serveur que je souhaité traiter des donnés </w:t>
+      </w:r>
+      <w:r>
+        <w:rPr>
+          <w:b/>
+          <w:bCs/>
+        </w:rPr>
+        <w:t>JSON</w:t>
+      </w:r>
+      <w:r>
+        <w:rPr>
+          <w:b/>
+          <w:bCs/>
+        </w:rPr>
+        <w:t>, ainsi</w:t>
+      </w:r>
+      <w:r>
+        <w:t xml:space="preserve"> que la méthode </w:t>
+      </w:r>
+      <w:r>
+        <w:rPr>
+          <w:b/>
+          <w:bCs/>
+        </w:rPr>
+        <w:t>POST</w:t>
+      </w:r>
+      <w:r>
+        <w:rPr>
+          <w:b/>
+          <w:bCs/>
+        </w:rPr>
+        <w:t xml:space="preserve"> </w:t>
+      </w:r>
+      <w:r>
+        <w:t xml:space="preserve">et en indiquant dans le serveur. Enfin les données récupérées par la méthode </w:t>
+      </w:r>
+      <w:r>
+        <w:rPr>
+          <w:b/>
+          <w:bCs/>
+        </w:rPr>
+        <w:t>handleChange</w:t>
+      </w:r>
+      <w:r>
+        <w:t>, celles-ci seront changées en chaîne JSON.</w:t>
+      </w:r>
+    </w:p>
+    <w:p>
+      <w:pPr>
+        <w:pStyle w:val="Paragraphedeliste"/>
+        <w:ind w:left="1440"/>
+      </w:pPr>
+    </w:p>
+    <w:p>
+      <w:pPr>
+        <w:pStyle w:val="Paragraphedeliste"/>
+        <w:ind w:left="1440"/>
+      </w:pPr>
+      <w:r>
+        <w:t xml:space="preserve">Les requêtes Fetch fonctionnent avec </w:t>
+      </w:r>
+      <w:r>
+        <w:rPr>
+          <w:b/>
+          <w:bCs/>
+        </w:rPr>
+        <w:t>les promesses javascript</w:t>
+      </w:r>
+      <w:r>
+        <w:rPr>
+          <w:b/>
+          <w:bCs/>
+        </w:rPr>
+        <w:t xml:space="preserve">, </w:t>
+      </w:r>
+      <w:r>
+        <w:t xml:space="preserve">au sein de la première promesse j’effectue dans un premier temps </w:t>
+      </w:r>
+      <w:r>
+        <w:rPr>
+          <w:b/>
+          <w:bCs/>
+        </w:rPr>
+        <w:t xml:space="preserve">la remontée des cas d’erreurs. </w:t>
+      </w:r>
+      <w:r>
+        <w:t xml:space="preserve">La gestion de cas d’erreurs étant définis côtés Front, je remonte celle-ci côté clients afin de l’afficher aux utilisateurs. </w:t>
+      </w:r>
+    </w:p>
+    <w:p>
+      <w:pPr>
+        <w:pStyle w:val="Paragraphedeliste"/>
+        <w:numPr>
+          <w:ilvl w:val="0"/>
+          <w:numId w:val="8"/>
+        </w:numPr>
+        <w:rPr>
+          <w:b/>
+          <w:bCs/>
+        </w:rPr>
+      </w:pPr>
+      <w:r>
+        <w:rPr>
+          <w:b/>
+          <w:bCs/>
+        </w:rPr>
+        <w:t>Status 401</w:t>
+      </w:r>
+      <w:r>
+        <w:t> : affiche à l’utilisateur que son mot de passe ne respecte pas la regex défini.</w:t>
+      </w:r>
+    </w:p>
+    <w:p>
+      <w:pPr>
+        <w:pStyle w:val="Paragraphedeliste"/>
+        <w:numPr>
+          <w:ilvl w:val="0"/>
+          <w:numId w:val="8"/>
+        </w:numPr>
+        <w:rPr>
+          <w:b/>
+          <w:bCs/>
+        </w:rPr>
+      </w:pPr>
+      <w:r>
+        <w:rPr>
+          <w:b/>
+          <w:bCs/>
+        </w:rPr>
+        <w:t xml:space="preserve">Status 400 : </w:t>
+      </w:r>
+      <w:r>
+        <w:t>affiche à l’utilisateur l’impossibilité de s’incrire sans le remplissage de l’ensemble des champs.</w:t>
+      </w:r>
+    </w:p>
+    <w:p>
+      <w:pPr>
+        <w:pStyle w:val="Paragraphedeliste"/>
+        <w:numPr>
+          <w:ilvl w:val="0"/>
+          <w:numId w:val="8"/>
+        </w:numPr>
+        <w:rPr>
+          <w:b/>
+          <w:bCs/>
+        </w:rPr>
+      </w:pPr>
+      <w:r>
+        <w:rPr>
+          <w:b/>
+          <w:bCs/>
+        </w:rPr>
+        <w:t xml:space="preserve">Status 200 : </w:t>
+      </w:r>
+      <w:r>
+        <w:t xml:space="preserve">la requête </w:t>
+      </w:r>
+      <w:r>
+        <w:t xml:space="preserve">est correcte, l’utilisateur pourra être rediriger sur le formulaire de connexion. </w:t>
+      </w:r>
+    </w:p>
+    <w:p>
+      <w:pPr>
+        <w:ind w:left="1416"/>
+      </w:pPr>
+      <w:r>
+        <w:t>Enfin la seconde promesse permettra de retourner les données au format json.</w:t>
+      </w:r>
+    </w:p>
+    <w:p>
+      <w:pPr>
+        <w:ind w:left="1416"/>
+      </w:pPr>
+      <w:r>
+        <w:lastRenderedPageBreak/>
+        <w:t xml:space="preserve">J’applique l’événement </w:t>
+      </w:r>
+      <w:r>
+        <w:rPr>
+          <w:b/>
+          <w:bCs/>
+        </w:rPr>
+        <w:t>onChange</w:t>
+      </w:r>
+      <w:r>
+        <w:t xml:space="preserve"> sur chacun des champs afin d’effectuer la logique de la méthode </w:t>
+      </w:r>
+      <w:r>
+        <w:rPr>
+          <w:b/>
+          <w:bCs/>
+        </w:rPr>
+        <w:t>handleChange</w:t>
+      </w:r>
+      <w:r>
+        <w:t xml:space="preserve">. L’événement </w:t>
+      </w:r>
+      <w:r>
+        <w:rPr>
+          <w:b/>
+          <w:bCs/>
+        </w:rPr>
+        <w:t xml:space="preserve">onSubmit </w:t>
+      </w:r>
+      <w:r>
+        <w:t>sur le formulaire afin de procéder à la soumission de la requête.</w:t>
+      </w:r>
+    </w:p>
+    <w:p>
+      <w:pPr>
+        <w:pStyle w:val="Paragraphedeliste"/>
+        <w:numPr>
+          <w:ilvl w:val="0"/>
+          <w:numId w:val="6"/>
+        </w:numPr>
+      </w:pPr>
+      <w:r>
+        <w:rPr>
+          <w:b/>
+          <w:bCs/>
+        </w:rPr>
+        <w:t xml:space="preserve">Le component Login User :  </w:t>
+      </w:r>
+    </w:p>
+    <w:p>
+      <w:pPr>
+        <w:ind w:left="720"/>
+      </w:pPr>
+      <w:r>
+        <w:t xml:space="preserve">Dans la promesse de la requêtes fetch du component login afin de procéder à la gestion du token côté front, au moment de la connexion tout comme côté serveur, le token affecté au user sera transférer dans le localStorage. Afin </w:t>
+      </w:r>
+      <w:r>
+        <w:t>de l’utiliser dans certaines situations du user. Ainsi l’utilisateur sera autorisé à être redirigé sur la partie back office de son profil.</w:t>
+      </w:r>
+    </w:p>
+    <w:p>
+      <w:pPr>
+        <w:pStyle w:val="Paragraphedeliste"/>
+        <w:ind w:left="1416"/>
       </w:pPr>
     </w:p>
     <w:p>
@@ -1517,6 +1569,118 @@
     </w:lvl>
   </w:abstractNum>
   <w:abstractNum w:abstractNumId="3" w15:restartNumberingAfterBreak="0">
+    <w:nsid w:val="55D34EF9"/>
+    <w:multiLevelType w:val="hybridMultilevel"/>
+    <w:tmpl w:val="DA9E9026"/>
+    <w:lvl w:ilvl="0" w:tplc="732E4B52">
+      <w:numFmt w:val="bullet"/>
+      <w:lvlText w:val=""/>
+      <w:lvlJc w:val="left"/>
+      <w:pPr>
+        <w:ind w:left="1440" w:hanging="360"/>
+      </w:pPr>
+      <w:rPr>
+        <w:rFonts w:ascii="Wingdings" w:eastAsiaTheme="minorHAnsi" w:hAnsi="Wingdings" w:cstheme="minorBidi" w:hint="default"/>
+      </w:rPr>
+    </w:lvl>
+    <w:lvl w:ilvl="1" w:tplc="040C0003" w:tentative="1">
+      <w:start w:val="1"/>
+      <w:numFmt w:val="bullet"/>
+      <w:lvlText w:val="o"/>
+      <w:lvlJc w:val="left"/>
+      <w:pPr>
+        <w:ind w:left="2160" w:hanging="360"/>
+      </w:pPr>
+      <w:rPr>
+        <w:rFonts w:ascii="Courier New" w:hAnsi="Courier New" w:cs="Courier New" w:hint="default"/>
+      </w:rPr>
+    </w:lvl>
+    <w:lvl w:ilvl="2" w:tplc="040C0005" w:tentative="1">
+      <w:start w:val="1"/>
+      <w:numFmt w:val="bullet"/>
+      <w:lvlText w:val=""/>
+      <w:lvlJc w:val="left"/>
+      <w:pPr>
+        <w:ind w:left="2880" w:hanging="360"/>
+      </w:pPr>
+      <w:rPr>
+        <w:rFonts w:ascii="Wingdings" w:hAnsi="Wingdings" w:hint="default"/>
+      </w:rPr>
+    </w:lvl>
+    <w:lvl w:ilvl="3" w:tplc="040C0001" w:tentative="1">
+      <w:start w:val="1"/>
+      <w:numFmt w:val="bullet"/>
+      <w:lvlText w:val=""/>
+      <w:lvlJc w:val="left"/>
+      <w:pPr>
+        <w:ind w:left="3600" w:hanging="360"/>
+      </w:pPr>
+      <w:rPr>
+        <w:rFonts w:ascii="Symbol" w:hAnsi="Symbol" w:hint="default"/>
+      </w:rPr>
+    </w:lvl>
+    <w:lvl w:ilvl="4" w:tplc="040C0003" w:tentative="1">
+      <w:start w:val="1"/>
+      <w:numFmt w:val="bullet"/>
+      <w:lvlText w:val="o"/>
+      <w:lvlJc w:val="left"/>
+      <w:pPr>
+        <w:ind w:left="4320" w:hanging="360"/>
+      </w:pPr>
+      <w:rPr>
+        <w:rFonts w:ascii="Courier New" w:hAnsi="Courier New" w:cs="Courier New" w:hint="default"/>
+      </w:rPr>
+    </w:lvl>
+    <w:lvl w:ilvl="5" w:tplc="040C0005" w:tentative="1">
+      <w:start w:val="1"/>
+      <w:numFmt w:val="bullet"/>
+      <w:lvlText w:val=""/>
+      <w:lvlJc w:val="left"/>
+      <w:pPr>
+        <w:ind w:left="5040" w:hanging="360"/>
+      </w:pPr>
+      <w:rPr>
+        <w:rFonts w:ascii="Wingdings" w:hAnsi="Wingdings" w:hint="default"/>
+      </w:rPr>
+    </w:lvl>
+    <w:lvl w:ilvl="6" w:tplc="040C0001" w:tentative="1">
+      <w:start w:val="1"/>
+      <w:numFmt w:val="bullet"/>
+      <w:lvlText w:val=""/>
+      <w:lvlJc w:val="left"/>
+      <w:pPr>
+        <w:ind w:left="5760" w:hanging="360"/>
+      </w:pPr>
+      <w:rPr>
+        <w:rFonts w:ascii="Symbol" w:hAnsi="Symbol" w:hint="default"/>
+      </w:rPr>
+    </w:lvl>
+    <w:lvl w:ilvl="7" w:tplc="040C0003" w:tentative="1">
+      <w:start w:val="1"/>
+      <w:numFmt w:val="bullet"/>
+      <w:lvlText w:val="o"/>
+      <w:lvlJc w:val="left"/>
+      <w:pPr>
+        <w:ind w:left="6480" w:hanging="360"/>
+      </w:pPr>
+      <w:rPr>
+        <w:rFonts w:ascii="Courier New" w:hAnsi="Courier New" w:cs="Courier New" w:hint="default"/>
+      </w:rPr>
+    </w:lvl>
+    <w:lvl w:ilvl="8" w:tplc="040C0005" w:tentative="1">
+      <w:start w:val="1"/>
+      <w:numFmt w:val="bullet"/>
+      <w:lvlText w:val=""/>
+      <w:lvlJc w:val="left"/>
+      <w:pPr>
+        <w:ind w:left="7200" w:hanging="360"/>
+      </w:pPr>
+      <w:rPr>
+        <w:rFonts w:ascii="Wingdings" w:hAnsi="Wingdings" w:hint="default"/>
+      </w:rPr>
+    </w:lvl>
+  </w:abstractNum>
+  <w:abstractNum w:abstractNumId="4" w15:restartNumberingAfterBreak="0">
     <w:nsid w:val="5BE768D9"/>
     <w:multiLevelType w:val="hybridMultilevel"/>
     <w:tmpl w:val="36E07F9E"/>
@@ -1629,7 +1793,7 @@
       </w:rPr>
     </w:lvl>
   </w:abstractNum>
-  <w:abstractNum w:abstractNumId="4" w15:restartNumberingAfterBreak="0">
+  <w:abstractNum w:abstractNumId="5" w15:restartNumberingAfterBreak="0">
     <w:nsid w:val="60887981"/>
     <w:multiLevelType w:val="hybridMultilevel"/>
     <w:tmpl w:val="E3CEFFAE"/>
@@ -1742,20 +1906,231 @@
       </w:rPr>
     </w:lvl>
   </w:abstractNum>
+  <w:abstractNum w:abstractNumId="6" w15:restartNumberingAfterBreak="0">
+    <w:nsid w:val="6B22524C"/>
+    <w:multiLevelType w:val="hybridMultilevel"/>
+    <w:tmpl w:val="3386FA46"/>
+    <w:lvl w:ilvl="0" w:tplc="040C000F">
+      <w:start w:val="1"/>
+      <w:numFmt w:val="decimal"/>
+      <w:lvlText w:val="%1."/>
+      <w:lvlJc w:val="left"/>
+      <w:pPr>
+        <w:ind w:left="720" w:hanging="360"/>
+      </w:pPr>
+      <w:rPr>
+        <w:rFonts w:hint="default"/>
+      </w:rPr>
+    </w:lvl>
+    <w:lvl w:ilvl="1" w:tplc="040C0019" w:tentative="1">
+      <w:start w:val="1"/>
+      <w:numFmt w:val="lowerLetter"/>
+      <w:lvlText w:val="%2."/>
+      <w:lvlJc w:val="left"/>
+      <w:pPr>
+        <w:ind w:left="1440" w:hanging="360"/>
+      </w:pPr>
+    </w:lvl>
+    <w:lvl w:ilvl="2" w:tplc="040C001B" w:tentative="1">
+      <w:start w:val="1"/>
+      <w:numFmt w:val="lowerRoman"/>
+      <w:lvlText w:val="%3."/>
+      <w:lvlJc w:val="right"/>
+      <w:pPr>
+        <w:ind w:left="2160" w:hanging="180"/>
+      </w:pPr>
+    </w:lvl>
+    <w:lvl w:ilvl="3" w:tplc="040C000F" w:tentative="1">
+      <w:start w:val="1"/>
+      <w:numFmt w:val="decimal"/>
+      <w:lvlText w:val="%4."/>
+      <w:lvlJc w:val="left"/>
+      <w:pPr>
+        <w:ind w:left="2880" w:hanging="360"/>
+      </w:pPr>
+    </w:lvl>
+    <w:lvl w:ilvl="4" w:tplc="040C0019" w:tentative="1">
+      <w:start w:val="1"/>
+      <w:numFmt w:val="lowerLetter"/>
+      <w:lvlText w:val="%5."/>
+      <w:lvlJc w:val="left"/>
+      <w:pPr>
+        <w:ind w:left="3600" w:hanging="360"/>
+      </w:pPr>
+    </w:lvl>
+    <w:lvl w:ilvl="5" w:tplc="040C001B" w:tentative="1">
+      <w:start w:val="1"/>
+      <w:numFmt w:val="lowerRoman"/>
+      <w:lvlText w:val="%6."/>
+      <w:lvlJc w:val="right"/>
+      <w:pPr>
+        <w:ind w:left="4320" w:hanging="180"/>
+      </w:pPr>
+    </w:lvl>
+    <w:lvl w:ilvl="6" w:tplc="040C000F" w:tentative="1">
+      <w:start w:val="1"/>
+      <w:numFmt w:val="decimal"/>
+      <w:lvlText w:val="%7."/>
+      <w:lvlJc w:val="left"/>
+      <w:pPr>
+        <w:ind w:left="5040" w:hanging="360"/>
+      </w:pPr>
+    </w:lvl>
+    <w:lvl w:ilvl="7" w:tplc="040C0019" w:tentative="1">
+      <w:start w:val="1"/>
+      <w:numFmt w:val="lowerLetter"/>
+      <w:lvlText w:val="%8."/>
+      <w:lvlJc w:val="left"/>
+      <w:pPr>
+        <w:ind w:left="5760" w:hanging="360"/>
+      </w:pPr>
+    </w:lvl>
+    <w:lvl w:ilvl="8" w:tplc="040C001B" w:tentative="1">
+      <w:start w:val="1"/>
+      <w:numFmt w:val="lowerRoman"/>
+      <w:lvlText w:val="%9."/>
+      <w:lvlJc w:val="right"/>
+      <w:pPr>
+        <w:ind w:left="6480" w:hanging="180"/>
+      </w:pPr>
+    </w:lvl>
+  </w:abstractNum>
+  <w:abstractNum w:abstractNumId="7" w15:restartNumberingAfterBreak="0">
+    <w:nsid w:val="7AC2437F"/>
+    <w:multiLevelType w:val="hybridMultilevel"/>
+    <w:tmpl w:val="53322132"/>
+    <w:lvl w:ilvl="0" w:tplc="040C0001">
+      <w:start w:val="1"/>
+      <w:numFmt w:val="bullet"/>
+      <w:lvlText w:val=""/>
+      <w:lvlJc w:val="left"/>
+      <w:pPr>
+        <w:ind w:left="2208" w:hanging="360"/>
+      </w:pPr>
+      <w:rPr>
+        <w:rFonts w:ascii="Symbol" w:hAnsi="Symbol" w:hint="default"/>
+      </w:rPr>
+    </w:lvl>
+    <w:lvl w:ilvl="1" w:tplc="040C0003" w:tentative="1">
+      <w:start w:val="1"/>
+      <w:numFmt w:val="bullet"/>
+      <w:lvlText w:val="o"/>
+      <w:lvlJc w:val="left"/>
+      <w:pPr>
+        <w:ind w:left="2928" w:hanging="360"/>
+      </w:pPr>
+      <w:rPr>
+        <w:rFonts w:ascii="Courier New" w:hAnsi="Courier New" w:cs="Courier New" w:hint="default"/>
+      </w:rPr>
+    </w:lvl>
+    <w:lvl w:ilvl="2" w:tplc="040C0005" w:tentative="1">
+      <w:start w:val="1"/>
+      <w:numFmt w:val="bullet"/>
+      <w:lvlText w:val=""/>
+      <w:lvlJc w:val="left"/>
+      <w:pPr>
+        <w:ind w:left="3648" w:hanging="360"/>
+      </w:pPr>
+      <w:rPr>
+        <w:rFonts w:ascii="Wingdings" w:hAnsi="Wingdings" w:hint="default"/>
+      </w:rPr>
+    </w:lvl>
+    <w:lvl w:ilvl="3" w:tplc="040C0001" w:tentative="1">
+      <w:start w:val="1"/>
+      <w:numFmt w:val="bullet"/>
+      <w:lvlText w:val=""/>
+      <w:lvlJc w:val="left"/>
+      <w:pPr>
+        <w:ind w:left="4368" w:hanging="360"/>
+      </w:pPr>
+      <w:rPr>
+        <w:rFonts w:ascii="Symbol" w:hAnsi="Symbol" w:hint="default"/>
+      </w:rPr>
+    </w:lvl>
+    <w:lvl w:ilvl="4" w:tplc="040C0003" w:tentative="1">
+      <w:start w:val="1"/>
+      <w:numFmt w:val="bullet"/>
+      <w:lvlText w:val="o"/>
+      <w:lvlJc w:val="left"/>
+      <w:pPr>
+        <w:ind w:left="5088" w:hanging="360"/>
+      </w:pPr>
+      <w:rPr>
+        <w:rFonts w:ascii="Courier New" w:hAnsi="Courier New" w:cs="Courier New" w:hint="default"/>
+      </w:rPr>
+    </w:lvl>
+    <w:lvl w:ilvl="5" w:tplc="040C0005" w:tentative="1">
+      <w:start w:val="1"/>
+      <w:numFmt w:val="bullet"/>
+      <w:lvlText w:val=""/>
+      <w:lvlJc w:val="left"/>
+      <w:pPr>
+        <w:ind w:left="5808" w:hanging="360"/>
+      </w:pPr>
+      <w:rPr>
+        <w:rFonts w:ascii="Wingdings" w:hAnsi="Wingdings" w:hint="default"/>
+      </w:rPr>
+    </w:lvl>
+    <w:lvl w:ilvl="6" w:tplc="040C0001" w:tentative="1">
+      <w:start w:val="1"/>
+      <w:numFmt w:val="bullet"/>
+      <w:lvlText w:val=""/>
+      <w:lvlJc w:val="left"/>
+      <w:pPr>
+        <w:ind w:left="6528" w:hanging="360"/>
+      </w:pPr>
+      <w:rPr>
+        <w:rFonts w:ascii="Symbol" w:hAnsi="Symbol" w:hint="default"/>
+      </w:rPr>
+    </w:lvl>
+    <w:lvl w:ilvl="7" w:tplc="040C0003" w:tentative="1">
+      <w:start w:val="1"/>
+      <w:numFmt w:val="bullet"/>
+      <w:lvlText w:val="o"/>
+      <w:lvlJc w:val="left"/>
+      <w:pPr>
+        <w:ind w:left="7248" w:hanging="360"/>
+      </w:pPr>
+      <w:rPr>
+        <w:rFonts w:ascii="Courier New" w:hAnsi="Courier New" w:cs="Courier New" w:hint="default"/>
+      </w:rPr>
+    </w:lvl>
+    <w:lvl w:ilvl="8" w:tplc="040C0005" w:tentative="1">
+      <w:start w:val="1"/>
+      <w:numFmt w:val="bullet"/>
+      <w:lvlText w:val=""/>
+      <w:lvlJc w:val="left"/>
+      <w:pPr>
+        <w:ind w:left="7968" w:hanging="360"/>
+      </w:pPr>
+      <w:rPr>
+        <w:rFonts w:ascii="Wingdings" w:hAnsi="Wingdings" w:hint="default"/>
+      </w:rPr>
+    </w:lvl>
+  </w:abstractNum>
   <w:num w:numId="1">
-    <w:abstractNumId w:val="4"/>
+    <w:abstractNumId w:val="5"/>
   </w:num>
   <w:num w:numId="2">
     <w:abstractNumId w:val="0"/>
   </w:num>
   <w:num w:numId="3">
-    <w:abstractNumId w:val="3"/>
+    <w:abstractNumId w:val="4"/>
   </w:num>
   <w:num w:numId="4">
     <w:abstractNumId w:val="2"/>
   </w:num>
   <w:num w:numId="5">
     <w:abstractNumId w:val="1"/>
+  </w:num>
+  <w:num w:numId="6">
+    <w:abstractNumId w:val="6"/>
+  </w:num>
+  <w:num w:numId="7">
+    <w:abstractNumId w:val="3"/>
+  </w:num>
+  <w:num w:numId="8">
+    <w:abstractNumId w:val="7"/>
   </w:num>
 </w:numbering>
 </file>

</xml_diff>

<commit_message>
Back: Début de la mise en place du back-office user avec la création de la route post newProject et du controleur addNewProject
</commit_message>
<xml_diff>
--- a/dossier-projet/dossier-projet(brouillon).docx
+++ b/dossier-projet/dossier-projet(brouillon).docx
@@ -12,13 +12,55 @@
         <w:rPr>
           <w:lang w:val="en-US"/>
         </w:rPr>
-        <w:t>Use case, mcd, wireframe, maque</w:t>
-      </w:r>
+        <w:t xml:space="preserve">Use case, mcd, wireframe, </w:t>
+      </w:r>
+      <w:proofErr w:type="spellStart"/>
       <w:r>
         <w:rPr>
           <w:lang w:val="en-US"/>
         </w:rPr>
-        <w:t xml:space="preserve">tte, charte graphique : </w:t>
+        <w:t>maque</w:t>
+      </w:r>
+      <w:r>
+        <w:rPr>
+          <w:lang w:val="en-US"/>
+        </w:rPr>
+        <w:t>tte</w:t>
+      </w:r>
+      <w:proofErr w:type="spellEnd"/>
+      <w:r>
+        <w:rPr>
+          <w:lang w:val="en-US"/>
+        </w:rPr>
+        <w:t xml:space="preserve">, </w:t>
+      </w:r>
+      <w:proofErr w:type="spellStart"/>
+      <w:r>
+        <w:rPr>
+          <w:lang w:val="en-US"/>
+        </w:rPr>
+        <w:t>charte</w:t>
+      </w:r>
+      <w:proofErr w:type="spellEnd"/>
+      <w:r>
+        <w:rPr>
+          <w:lang w:val="en-US"/>
+        </w:rPr>
+        <w:t xml:space="preserve"> </w:t>
+      </w:r>
+      <w:proofErr w:type="spellStart"/>
+      <w:r>
+        <w:rPr>
+          <w:lang w:val="en-US"/>
+        </w:rPr>
+        <w:t>graphique</w:t>
+      </w:r>
+      <w:proofErr w:type="spellEnd"/>
+      <w:r>
+        <w:rPr>
+          <w:lang w:val="en-US"/>
+        </w:rPr>
+        <w:t xml:space="preserve"> : </w:t>
       </w:r>
     </w:p>
     <w:p>
@@ -51,10 +93,34 @@
         </w:numPr>
       </w:pPr>
       <w:r>
-        <w:t>Les artistes (users) :  Les artistes p</w:t>
-      </w:r>
-      <w:r>
-        <w:t>ourront au sein du système gérer leurs projets (add, update et delete), ajouter des liens externes pour permettre aux visiteurs de savoir où se diriger pour les soutenir ou en découvrir davantage sur ce qu’ils font. Pour cela, ils ont besoin d’adhérer au collectif en s’inscrivant via le formulaire d’inscription, l’inscription sera d’abord vérifiée par l’admin.</w:t>
+        <w:t>Les artistes (</w:t>
+      </w:r>
+      <w:proofErr w:type="spellStart"/>
+      <w:r>
+        <w:t>users</w:t>
+      </w:r>
+      <w:proofErr w:type="spellEnd"/>
+      <w:r>
+        <w:t>) :  Les artistes p</w:t>
+      </w:r>
+      <w:r>
+        <w:t>ourront au sein du système gérer leurs projets (</w:t>
+      </w:r>
+      <w:proofErr w:type="spellStart"/>
+      <w:r>
+        <w:t>add</w:t>
+      </w:r>
+      <w:proofErr w:type="spellEnd"/>
+      <w:r>
+        <w:t xml:space="preserve">, update et </w:t>
+      </w:r>
+      <w:proofErr w:type="spellStart"/>
+      <w:r>
+        <w:t>delete</w:t>
+      </w:r>
+      <w:proofErr w:type="spellEnd"/>
+      <w:r>
+        <w:t>), ajouter des liens externes pour permettre aux visiteurs de savoir où se diriger pour les soutenir ou en découvrir davantage sur ce qu’ils font. Pour cela, ils ont besoin d’adhérer au collectif en s’inscrivant via le formulaire d’inscription, l’inscription sera d’abord vérifiée par l’admin.</w:t>
       </w:r>
     </w:p>
     <w:p>
@@ -80,10 +146,34 @@
         <w:t>’administrateur</w:t>
       </w:r>
       <w:r>
-        <w:t xml:space="preserve"> (users)</w:t>
-      </w:r>
-      <w:r>
-        <w:t xml:space="preserve"> : l’admin pourra réaliser les articles de présentations des artistes et les gérer (add/update/delete), sur un back office il gérera également les demandes d’adhésions des artistes au collectif. </w:t>
+        <w:t xml:space="preserve"> (</w:t>
+      </w:r>
+      <w:proofErr w:type="spellStart"/>
+      <w:r>
+        <w:t>users</w:t>
+      </w:r>
+      <w:proofErr w:type="spellEnd"/>
+      <w:r>
+        <w:t>)</w:t>
+      </w:r>
+      <w:r>
+        <w:t> : l’admin pourra réaliser les articles de présentations des artistes et les gérer (</w:t>
+      </w:r>
+      <w:proofErr w:type="spellStart"/>
+      <w:r>
+        <w:t>add</w:t>
+      </w:r>
+      <w:proofErr w:type="spellEnd"/>
+      <w:r>
+        <w:t>/update/</w:t>
+      </w:r>
+      <w:proofErr w:type="spellStart"/>
+      <w:r>
+        <w:t>delete</w:t>
+      </w:r>
+      <w:proofErr w:type="spellEnd"/>
+      <w:r>
+        <w:t xml:space="preserve">), sur un back office il gérera également les demandes d’adhésions des artistes au collectif. </w:t>
       </w:r>
     </w:p>
     <w:p>
@@ -192,7 +282,15 @@
     </w:p>
     <w:p>
       <w:r>
-        <w:t xml:space="preserve">J’ai défini dans un premier temps une table Users, la différence entre l’administrateur et l’user classique qui représente l’artiste se situe au niveau du champs rôle. Le champs rôle contient deux valeurs : « Admin » et « Artistes », selon le rôle qu’aura l’user la redirection ne serait pas identique. </w:t>
+        <w:t xml:space="preserve">J’ai défini dans un premier temps une table </w:t>
+      </w:r>
+      <w:proofErr w:type="spellStart"/>
+      <w:r>
+        <w:t>Users</w:t>
+      </w:r>
+      <w:proofErr w:type="spellEnd"/>
+      <w:r>
+        <w:t xml:space="preserve">, la différence entre l’administrateur et l’user classique qui représente l’artiste se situe au niveau du champs rôle. Le champs rôle contient deux valeurs : « Admin » et « Artistes », selon le rôle qu’aura l’user la redirection ne serait pas identique. </w:t>
       </w:r>
     </w:p>
     <w:p>
@@ -204,7 +302,15 @@
         </w:numPr>
       </w:pPr>
       <w:r>
-        <w:t xml:space="preserve">Un user ayant le rôle « Admin » pour gérer la création/la modification/la supression des articles de présentation des artistes. Il gère également les demandes d’adhésions au collectif. </w:t>
+        <w:t xml:space="preserve">Un user ayant le rôle « Admin » pour gérer la création/la modification/la </w:t>
+      </w:r>
+      <w:proofErr w:type="spellStart"/>
+      <w:r>
+        <w:t>supression</w:t>
+      </w:r>
+      <w:proofErr w:type="spellEnd"/>
+      <w:r>
+        <w:t xml:space="preserve"> des articles de présentation des artistes. Il gère également les demandes d’adhésions au collectif. </w:t>
       </w:r>
     </w:p>
     <w:p>
@@ -288,7 +394,23 @@
     </w:p>
     <w:p>
       <w:r>
-        <w:t xml:space="preserve">Pour la réalisation de ce projet j’ai adopté la méthode mobile first en procédant à la réalisation, en priorisant sur l’aspect mobile du projet j’ai conçu les wireframes de la version mobile/tablette et dekstop de la page home, le back-office du user et ainsi que son profil. Pour la réalisation des maquettes j’ai utilisé le logiciel justimind pour le grand nombre de fonctionnalité qu’il propose et son accessibilité très intuitive. </w:t>
+        <w:t xml:space="preserve">Pour la réalisation de ce projet j’ai adopté la méthode mobile first en procédant à la réalisation, en priorisant sur l’aspect mobile du projet j’ai conçu les wireframes de la version mobile/tablette et </w:t>
+      </w:r>
+      <w:proofErr w:type="spellStart"/>
+      <w:r>
+        <w:t>dekstop</w:t>
+      </w:r>
+      <w:proofErr w:type="spellEnd"/>
+      <w:r>
+        <w:t xml:space="preserve"> de la page home, le back-office du user et ainsi que son profil. Pour la réalisation des maquettes j’ai utilisé le logiciel </w:t>
+      </w:r>
+      <w:proofErr w:type="spellStart"/>
+      <w:r>
+        <w:t>justimind</w:t>
+      </w:r>
+      <w:proofErr w:type="spellEnd"/>
+      <w:r>
+        <w:t xml:space="preserve"> pour le grand nombre de fonctionnalité qu’il propose et son accessibilité très intuitive. </w:t>
       </w:r>
       <w:r>
         <w:t xml:space="preserve"> </w:t>
@@ -349,7 +471,15 @@
         <w:t>LES TITRES</w:t>
       </w:r>
       <w:r>
-        <w:t>:  les titres de type h1 ou h2 auront la font Teko, une police à la structure sobre se mariant correctement aux titre.</w:t>
+        <w:t xml:space="preserve">:  les titres de type h1 ou h2 auront la font </w:t>
+      </w:r>
+      <w:proofErr w:type="spellStart"/>
+      <w:r>
+        <w:t>Teko</w:t>
+      </w:r>
+      <w:proofErr w:type="spellEnd"/>
+      <w:r>
+        <w:t>, une police à la structure sobre se mariant correctement aux titre.</w:t>
       </w:r>
       <w:r>
         <w:t xml:space="preserve"> </w:t>
@@ -424,13 +554,37 @@
     </w:p>
     <w:p>
       <w:r>
-        <w:t xml:space="preserve">Les deux couleurs principales ont été choisit pour garder cette cohérence dans la sobriété du site, la dernière couleur a été choisit afin de faire </w:t>
+        <w:t xml:space="preserve">Les deux couleurs principales ont été </w:t>
+      </w:r>
+      <w:proofErr w:type="spellStart"/>
+      <w:r>
+        <w:t>choisit</w:t>
+      </w:r>
+      <w:proofErr w:type="spellEnd"/>
+      <w:r>
+        <w:t xml:space="preserve"> pour garder cette cohérence dans la sobriété du site, la dernière couleur a été </w:t>
+      </w:r>
+      <w:proofErr w:type="spellStart"/>
+      <w:r>
+        <w:t>choisit</w:t>
+      </w:r>
+      <w:proofErr w:type="spellEnd"/>
+      <w:r>
+        <w:t xml:space="preserve"> afin de faire </w:t>
       </w:r>
       <w:r>
         <w:t>ressortir</w:t>
       </w:r>
       <w:r>
-        <w:t xml:space="preserve"> certains éléments du site pour les rendre plus visibles (tels que le menu, etc)</w:t>
+        <w:t xml:space="preserve"> certains éléments du site pour les rendre plus visibles (tels que le menu, </w:t>
+      </w:r>
+      <w:proofErr w:type="spellStart"/>
+      <w:r>
+        <w:t>etc</w:t>
+      </w:r>
+      <w:proofErr w:type="spellEnd"/>
+      <w:r>
+        <w:t>)</w:t>
       </w:r>
     </w:p>
     <w:p>
@@ -475,7 +629,27 @@
           <w:sz w:val="24"/>
           <w:szCs w:val="24"/>
         </w:rPr>
-        <w:t xml:space="preserve">Type de bdd : </w:t>
+        <w:t xml:space="preserve">Type de </w:t>
+      </w:r>
+      <w:proofErr w:type="spellStart"/>
+      <w:r>
+        <w:rPr>
+          <w:b/>
+          <w:bCs/>
+          <w:sz w:val="24"/>
+          <w:szCs w:val="24"/>
+        </w:rPr>
+        <w:t>bdd</w:t>
+      </w:r>
+      <w:proofErr w:type="spellEnd"/>
+      <w:r>
+        <w:rPr>
+          <w:b/>
+          <w:bCs/>
+          <w:sz w:val="24"/>
+          <w:szCs w:val="24"/>
+        </w:rPr>
+        <w:t xml:space="preserve"> : </w:t>
       </w:r>
     </w:p>
     <w:p>
@@ -499,7 +673,27 @@
           <w:sz w:val="24"/>
           <w:szCs w:val="24"/>
         </w:rPr>
-        <w:t xml:space="preserve">Les models/schémas : </w:t>
+        <w:t xml:space="preserve">Les </w:t>
+      </w:r>
+      <w:proofErr w:type="spellStart"/>
+      <w:r>
+        <w:rPr>
+          <w:b/>
+          <w:bCs/>
+          <w:sz w:val="24"/>
+          <w:szCs w:val="24"/>
+        </w:rPr>
+        <w:t>models</w:t>
+      </w:r>
+      <w:proofErr w:type="spellEnd"/>
+      <w:r>
+        <w:rPr>
+          <w:b/>
+          <w:bCs/>
+          <w:sz w:val="24"/>
+          <w:szCs w:val="24"/>
+        </w:rPr>
+        <w:t xml:space="preserve">/schémas : </w:t>
       </w:r>
     </w:p>
     <w:p>
@@ -522,7 +716,15 @@
         <w:t xml:space="preserve">Les contrôleurs :  </w:t>
       </w:r>
       <w:r>
-        <w:t xml:space="preserve">on insère dans les fichiers contrôleur les function call-back des routes où on effectue les requêtes. J’ai adopté cette méthode afin d’alléger et découper mon code au niveau du serveur qui commençait à gagner en volume et donc manquer en visibilité. Ces contrôleurs effectuent donc la logique des routes définis en appelant les méthodes définis dans le fichier contrôleur. </w:t>
+        <w:t xml:space="preserve">on insère dans les fichiers contrôleur les </w:t>
+      </w:r>
+      <w:proofErr w:type="spellStart"/>
+      <w:r>
+        <w:t>function</w:t>
+      </w:r>
+      <w:proofErr w:type="spellEnd"/>
+      <w:r>
+        <w:t xml:space="preserve"> call-back des routes où on effectue les requêtes. J’ai adopté cette méthode afin d’alléger et découper mon code au niveau du serveur qui commençait à gagner en volume et donc manquer en visibilité. Ces contrôleurs effectuent donc la logique des routes définis en appelant les méthodes définis dans le fichier contrôleur. </w:t>
       </w:r>
       <w:r>
         <w:t xml:space="preserve"> </w:t>
@@ -554,13 +756,33 @@
           <w:sz w:val="24"/>
           <w:szCs w:val="24"/>
         </w:rPr>
-        <w:t>Contrôleurs Auth :</w:t>
-      </w:r>
-      <w:r>
-        <w:rPr>
+        <w:t xml:space="preserve">Contrôleurs </w:t>
+      </w:r>
+      <w:proofErr w:type="spellStart"/>
+      <w:r>
+        <w:rPr>
+          <w:b/>
+          <w:bCs/>
           <w:sz w:val="24"/>
           <w:szCs w:val="24"/>
         </w:rPr>
+        <w:t>Auth</w:t>
+      </w:r>
+      <w:proofErr w:type="spellEnd"/>
+      <w:r>
+        <w:rPr>
+          <w:b/>
+          <w:bCs/>
+          <w:sz w:val="24"/>
+          <w:szCs w:val="24"/>
+        </w:rPr>
+        <w:t> :</w:t>
+      </w:r>
+      <w:r>
+        <w:rPr>
+          <w:sz w:val="24"/>
+          <w:szCs w:val="24"/>
+        </w:rPr>
         <w:t xml:space="preserve"> </w:t>
       </w:r>
     </w:p>
@@ -573,17 +795,58 @@
         <w:t>Le</w:t>
       </w:r>
       <w:r>
-        <w:t xml:space="preserve"> contrôleur Auth contient la logique d’inscription et de connexions de mes routes </w:t>
-      </w:r>
-      <w:r>
-        <w:rPr>
-          <w:b/>
-          <w:bCs/>
-        </w:rPr>
-        <w:t xml:space="preserve">register/login. </w:t>
-      </w:r>
-      <w:r>
-        <w:t xml:space="preserve"> Le contrôleur est passé en fonction callback de deux routes respectives afin « d’importer » les méthodes que j’ai conçu pour la connexion et l’inscription. Afin de sécuriser la phase de connexion, j’ai procédé à la méthode la jwt (json web token), pour cela dans un premier temps </w:t>
+        <w:t xml:space="preserve"> contrôleur </w:t>
+      </w:r>
+      <w:proofErr w:type="spellStart"/>
+      <w:r>
+        <w:t>Auth</w:t>
+      </w:r>
+      <w:proofErr w:type="spellEnd"/>
+      <w:r>
+        <w:t xml:space="preserve"> contient la logique d’inscription et de connexions de mes routes </w:t>
+      </w:r>
+      <w:proofErr w:type="spellStart"/>
+      <w:r>
+        <w:rPr>
+          <w:b/>
+          <w:bCs/>
+        </w:rPr>
+        <w:t>register</w:t>
+      </w:r>
+      <w:proofErr w:type="spellEnd"/>
+      <w:r>
+        <w:rPr>
+          <w:b/>
+          <w:bCs/>
+        </w:rPr>
+        <w:t xml:space="preserve">/login. </w:t>
+      </w:r>
+      <w:r>
+        <w:t xml:space="preserve"> Le contrôleur est passé en fonction callback de deux routes respectives afin « d’importer » les méthodes que j’ai conçu pour la connexion et l’inscription. Afin de sécuriser la phase de connexion, j’ai procédé à la méthode la </w:t>
+      </w:r>
+      <w:proofErr w:type="spellStart"/>
+      <w:r>
+        <w:t>jwt</w:t>
+      </w:r>
+      <w:proofErr w:type="spellEnd"/>
+      <w:r>
+        <w:t xml:space="preserve"> (</w:t>
+      </w:r>
+      <w:proofErr w:type="spellStart"/>
+      <w:r>
+        <w:t>json</w:t>
+      </w:r>
+      <w:proofErr w:type="spellEnd"/>
+      <w:r>
+        <w:t xml:space="preserve"> web </w:t>
+      </w:r>
+      <w:proofErr w:type="spellStart"/>
+      <w:r>
+        <w:t>token</w:t>
+      </w:r>
+      <w:proofErr w:type="spellEnd"/>
+      <w:r>
+        <w:t xml:space="preserve">), pour cela dans un premier temps </w:t>
       </w:r>
       <w:r>
         <w:t>j’ai créé</w:t>
@@ -598,27 +861,53 @@
         <w:t>contient</w:t>
       </w:r>
       <w:r>
-        <w:t xml:space="preserve"> mes variables d’environnement, dans le cas présent la clé secrète utile à l’utilisation de token. L’utilisation de package</w:t>
-      </w:r>
-      <w:r>
-        <w:rPr>
-          <w:b/>
-          <w:bCs/>
-        </w:rPr>
-        <w:t xml:space="preserve"> dotenv</w:t>
-      </w:r>
+        <w:t xml:space="preserve"> mes variables d’environnement, dans le cas présent la clé secrète utile à l’utilisation de </w:t>
+      </w:r>
+      <w:proofErr w:type="spellStart"/>
+      <w:r>
+        <w:t>token</w:t>
+      </w:r>
+      <w:proofErr w:type="spellEnd"/>
+      <w:r>
+        <w:t>. L’utilisation de package</w:t>
+      </w:r>
+      <w:r>
+        <w:rPr>
+          <w:b/>
+          <w:bCs/>
+        </w:rPr>
+        <w:t xml:space="preserve"> </w:t>
+      </w:r>
+      <w:proofErr w:type="spellStart"/>
+      <w:r>
+        <w:rPr>
+          <w:b/>
+          <w:bCs/>
+        </w:rPr>
+        <w:t>dotenv</w:t>
+      </w:r>
+      <w:proofErr w:type="spellEnd"/>
       <w:r>
         <w:t xml:space="preserve"> va permettre de trouver ce fichier caché</w:t>
       </w:r>
       <w:r>
         <w:t xml:space="preserve">, pour pouvoir ensuite grâce au </w:t>
       </w:r>
-      <w:r>
-        <w:rPr>
-          <w:b/>
-          <w:bCs/>
-        </w:rPr>
-        <w:t xml:space="preserve">process.env </w:t>
+      <w:proofErr w:type="spellStart"/>
+      <w:r>
+        <w:rPr>
+          <w:b/>
+          <w:bCs/>
+        </w:rPr>
+        <w:t>process.env</w:t>
+      </w:r>
+      <w:proofErr w:type="spellEnd"/>
+      <w:r>
+        <w:rPr>
+          <w:b/>
+          <w:bCs/>
+        </w:rPr>
+        <w:t xml:space="preserve"> </w:t>
       </w:r>
       <w:r>
         <w:t>récupérer</w:t>
@@ -708,7 +997,27 @@
           <w:sz w:val="24"/>
           <w:szCs w:val="24"/>
         </w:rPr>
-        <w:t xml:space="preserve">user/register : </w:t>
+        <w:t>user/</w:t>
+      </w:r>
+      <w:proofErr w:type="spellStart"/>
+      <w:r>
+        <w:rPr>
+          <w:b/>
+          <w:bCs/>
+          <w:sz w:val="24"/>
+          <w:szCs w:val="24"/>
+        </w:rPr>
+        <w:t>register</w:t>
+      </w:r>
+      <w:proofErr w:type="spellEnd"/>
+      <w:r>
+        <w:rPr>
+          <w:b/>
+          <w:bCs/>
+          <w:sz w:val="24"/>
+          <w:szCs w:val="24"/>
+        </w:rPr>
+        <w:t xml:space="preserve"> : </w:t>
       </w:r>
     </w:p>
     <w:p>
@@ -806,8 +1115,6 @@
         </w:rPr>
         <w:t xml:space="preserve"> (components , routage)</w:t>
       </w:r>
-      <w:bookmarkStart w:id="0" w:name="_GoBack"/>
-      <w:bookmarkEnd w:id="0"/>
       <w:r>
         <w:rPr>
           <w:b/>
@@ -845,12 +1152,21 @@
         </w:rPr>
         <w:t xml:space="preserve">Le component </w:t>
       </w:r>
-      <w:r>
-        <w:rPr>
-          <w:b/>
-          <w:bCs/>
-        </w:rPr>
-        <w:t xml:space="preserve">Register </w:t>
+      <w:proofErr w:type="spellStart"/>
+      <w:r>
+        <w:rPr>
+          <w:b/>
+          <w:bCs/>
+        </w:rPr>
+        <w:t>Register</w:t>
+      </w:r>
+      <w:proofErr w:type="spellEnd"/>
+      <w:r>
+        <w:rPr>
+          <w:b/>
+          <w:bCs/>
+        </w:rPr>
+        <w:t xml:space="preserve"> </w:t>
       </w:r>
       <w:r>
         <w:rPr>
@@ -878,12 +1194,37 @@
       <w:r>
         <w:t xml:space="preserve">Afin de récupérer la valeur des inputs du formulaires d’inscription, j’ai mis en place les states suivantes </w:t>
       </w:r>
-      <w:r>
-        <w:rPr>
-          <w:b/>
-          <w:bCs/>
-        </w:rPr>
-        <w:t>name, pseudo, email, password, des chaînes de caractères vides qui se rempliront dès qu’un user remplira les champs souhaités.</w:t>
+      <w:proofErr w:type="spellStart"/>
+      <w:r>
+        <w:rPr>
+          <w:b/>
+          <w:bCs/>
+        </w:rPr>
+        <w:t>name</w:t>
+      </w:r>
+      <w:proofErr w:type="spellEnd"/>
+      <w:r>
+        <w:rPr>
+          <w:b/>
+          <w:bCs/>
+        </w:rPr>
+        <w:t xml:space="preserve">, pseudo, email, </w:t>
+      </w:r>
+      <w:proofErr w:type="spellStart"/>
+      <w:r>
+        <w:rPr>
+          <w:b/>
+          <w:bCs/>
+        </w:rPr>
+        <w:t>password</w:t>
+      </w:r>
+      <w:proofErr w:type="spellEnd"/>
+      <w:r>
+        <w:rPr>
+          <w:b/>
+          <w:bCs/>
+        </w:rPr>
+        <w:t>, des chaînes de caractères vides qui se rempliront dès qu’un user remplira les champs souhaités.</w:t>
       </w:r>
     </w:p>
     <w:p>
@@ -908,10 +1249,34 @@
           <w:b/>
           <w:bCs/>
         </w:rPr>
-        <w:t xml:space="preserve">La méthode handleChange() : </w:t>
-      </w:r>
-      <w:r>
-        <w:t xml:space="preserve">Cette méthode me permet de cibler la valeurs des attribut name de chaque input. Ensuite pour rendre cette méthode dynamique, je </w:t>
+        <w:t xml:space="preserve">La méthode </w:t>
+      </w:r>
+      <w:proofErr w:type="spellStart"/>
+      <w:r>
+        <w:rPr>
+          <w:b/>
+          <w:bCs/>
+        </w:rPr>
+        <w:t>handleChange</w:t>
+      </w:r>
+      <w:proofErr w:type="spellEnd"/>
+      <w:r>
+        <w:rPr>
+          <w:b/>
+          <w:bCs/>
+        </w:rPr>
+        <w:t xml:space="preserve">() : </w:t>
+      </w:r>
+      <w:r>
+        <w:t xml:space="preserve">Cette méthode me permet de cibler la valeurs des attribut </w:t>
+      </w:r>
+      <w:proofErr w:type="spellStart"/>
+      <w:r>
+        <w:t>name</w:t>
+      </w:r>
+      <w:proofErr w:type="spellEnd"/>
+      <w:r>
+        <w:t xml:space="preserve"> de chaque input. Ensuite pour rendre cette méthode dynamique, je </w:t>
       </w:r>
       <w:r>
         <w:t>mets</w:t>
@@ -927,7 +1292,23 @@
           <w:b/>
           <w:bCs/>
         </w:rPr>
-        <w:t>l’attribut name est une clé</w:t>
+        <w:t xml:space="preserve">l’attribut </w:t>
+      </w:r>
+      <w:proofErr w:type="spellStart"/>
+      <w:r>
+        <w:rPr>
+          <w:b/>
+          <w:bCs/>
+        </w:rPr>
+        <w:t>name</w:t>
+      </w:r>
+      <w:proofErr w:type="spellEnd"/>
+      <w:r>
+        <w:rPr>
+          <w:b/>
+          <w:bCs/>
+        </w:rPr>
+        <w:t xml:space="preserve"> est une clé</w:t>
       </w:r>
       <w:r>
         <w:rPr>
@@ -957,7 +1338,23 @@
           <w:b/>
           <w:bCs/>
         </w:rPr>
-        <w:t>La méthode handleSubmit() :</w:t>
+        <w:t xml:space="preserve">La méthode </w:t>
+      </w:r>
+      <w:proofErr w:type="spellStart"/>
+      <w:r>
+        <w:rPr>
+          <w:b/>
+          <w:bCs/>
+        </w:rPr>
+        <w:t>handleSubmit</w:t>
+      </w:r>
+      <w:proofErr w:type="spellEnd"/>
+      <w:r>
+        <w:rPr>
+          <w:b/>
+          <w:bCs/>
+        </w:rPr>
+        <w:t>() :</w:t>
       </w:r>
       <w:r>
         <w:t xml:space="preserve"> </w:t>
@@ -969,7 +1366,23 @@
         <w:ind w:left="1440"/>
       </w:pPr>
       <w:r>
-        <w:t xml:space="preserve">Cette méthode accueille la requête fetch qui permettra de communiquer avec le serveur. Ayant indiquer côté serveur que je souhaité traiter des donnés </w:t>
+        <w:t xml:space="preserve">Cette méthode accueille la requête </w:t>
+      </w:r>
+      <w:proofErr w:type="spellStart"/>
+      <w:r>
+        <w:t>fetch</w:t>
+      </w:r>
+      <w:proofErr w:type="spellEnd"/>
+      <w:r>
+        <w:t xml:space="preserve"> qui permettra de communiquer avec le serveur. Ayant </w:t>
+      </w:r>
+      <w:r>
+        <w:t>indiqué</w:t>
+      </w:r>
+      <w:bookmarkStart w:id="0" w:name="_GoBack"/>
+      <w:bookmarkEnd w:id="0"/>
+      <w:r>
+        <w:t xml:space="preserve"> côté serveur que je souhaité traiter des donnés </w:t>
       </w:r>
       <w:r>
         <w:rPr>
@@ -1005,6 +1418,7 @@
       <w:r>
         <w:t xml:space="preserve">et en indiquant dans le serveur. Enfin les données récupérées par la méthode </w:t>
       </w:r>
+      <w:proofErr w:type="spellStart"/>
       <w:r>
         <w:rPr>
           <w:b/>
@@ -1012,6 +1426,7 @@
         </w:rPr>
         <w:t>handleChange</w:t>
       </w:r>
+      <w:proofErr w:type="spellEnd"/>
       <w:r>
         <w:t>, celles-ci seront changées en chaîne JSON.</w:t>
       </w:r>
@@ -1028,7 +1443,15 @@
         <w:ind w:left="1440"/>
       </w:pPr>
       <w:r>
-        <w:t xml:space="preserve">Les requêtes Fetch fonctionnent avec </w:t>
+        <w:t xml:space="preserve">Les requêtes </w:t>
+      </w:r>
+      <w:proofErr w:type="spellStart"/>
+      <w:r>
+        <w:t>Fetch</w:t>
+      </w:r>
+      <w:proofErr w:type="spellEnd"/>
+      <w:r>
+        <w:t xml:space="preserve"> fonctionnent avec </w:t>
       </w:r>
       <w:r>
         <w:rPr>
@@ -1070,12 +1493,21 @@
           <w:bCs/>
         </w:rPr>
       </w:pPr>
-      <w:r>
-        <w:rPr>
-          <w:b/>
-          <w:bCs/>
-        </w:rPr>
-        <w:t>Status 401</w:t>
+      <w:proofErr w:type="spellStart"/>
+      <w:r>
+        <w:rPr>
+          <w:b/>
+          <w:bCs/>
+        </w:rPr>
+        <w:t>Status</w:t>
+      </w:r>
+      <w:proofErr w:type="spellEnd"/>
+      <w:r>
+        <w:rPr>
+          <w:b/>
+          <w:bCs/>
+        </w:rPr>
+        <w:t xml:space="preserve"> 401</w:t>
       </w:r>
       <w:r>
         <w:t> : affiche à l’utilisateur que son mot de passe ne respecte pas la regex défini.</w:t>
@@ -1093,15 +1525,32 @@
           <w:bCs/>
         </w:rPr>
       </w:pPr>
-      <w:r>
-        <w:rPr>
-          <w:b/>
-          <w:bCs/>
-        </w:rPr>
-        <w:t xml:space="preserve">Status 400 : </w:t>
-      </w:r>
-      <w:r>
-        <w:t>affiche à l’utilisateur l’impossibilité de s’incrire sans le remplissage de l’ensemble des champs.</w:t>
+      <w:proofErr w:type="spellStart"/>
+      <w:r>
+        <w:rPr>
+          <w:b/>
+          <w:bCs/>
+        </w:rPr>
+        <w:t>Status</w:t>
+      </w:r>
+      <w:proofErr w:type="spellEnd"/>
+      <w:r>
+        <w:rPr>
+          <w:b/>
+          <w:bCs/>
+        </w:rPr>
+        <w:t xml:space="preserve"> 400 : </w:t>
+      </w:r>
+      <w:r>
+        <w:t>affiche à l’utilisateur l’impossibilité de s’</w:t>
+      </w:r>
+      <w:proofErr w:type="spellStart"/>
+      <w:r>
+        <w:t>incrire</w:t>
+      </w:r>
+      <w:proofErr w:type="spellEnd"/>
+      <w:r>
+        <w:t xml:space="preserve"> sans le remplissage de l’ensemble des champs.</w:t>
       </w:r>
     </w:p>
     <w:p>
@@ -1116,12 +1565,21 @@
           <w:bCs/>
         </w:rPr>
       </w:pPr>
-      <w:r>
-        <w:rPr>
-          <w:b/>
-          <w:bCs/>
-        </w:rPr>
-        <w:t xml:space="preserve">Status 200 : </w:t>
+      <w:proofErr w:type="spellStart"/>
+      <w:r>
+        <w:rPr>
+          <w:b/>
+          <w:bCs/>
+        </w:rPr>
+        <w:t>Status</w:t>
+      </w:r>
+      <w:proofErr w:type="spellEnd"/>
+      <w:r>
+        <w:rPr>
+          <w:b/>
+          <w:bCs/>
+        </w:rPr>
+        <w:t xml:space="preserve"> 200 : </w:t>
       </w:r>
       <w:r>
         <w:t xml:space="preserve">la requête </w:t>
@@ -1135,7 +1593,15 @@
         <w:ind w:left="1416"/>
       </w:pPr>
       <w:r>
-        <w:t>Enfin la seconde promesse permettra de retourner les données au format json.</w:t>
+        <w:t xml:space="preserve">Enfin la seconde promesse permettra de retourner les données au format </w:t>
+      </w:r>
+      <w:proofErr w:type="spellStart"/>
+      <w:r>
+        <w:t>json</w:t>
+      </w:r>
+      <w:proofErr w:type="spellEnd"/>
+      <w:r>
+        <w:t>.</w:t>
       </w:r>
     </w:p>
     <w:p>
@@ -1146,6 +1612,7 @@
         <w:lastRenderedPageBreak/>
         <w:t xml:space="preserve">J’applique l’événement </w:t>
       </w:r>
+      <w:proofErr w:type="spellStart"/>
       <w:r>
         <w:rPr>
           <w:b/>
@@ -1153,9 +1620,11 @@
         </w:rPr>
         <w:t>onChange</w:t>
       </w:r>
+      <w:proofErr w:type="spellEnd"/>
       <w:r>
         <w:t xml:space="preserve"> sur chacun des champs afin d’effectuer la logique de la méthode </w:t>
       </w:r>
+      <w:proofErr w:type="spellStart"/>
       <w:r>
         <w:rPr>
           <w:b/>
@@ -1163,15 +1632,25 @@
         </w:rPr>
         <w:t>handleChange</w:t>
       </w:r>
+      <w:proofErr w:type="spellEnd"/>
       <w:r>
         <w:t xml:space="preserve">. L’événement </w:t>
       </w:r>
-      <w:r>
-        <w:rPr>
-          <w:b/>
-          <w:bCs/>
-        </w:rPr>
-        <w:t xml:space="preserve">onSubmit </w:t>
+      <w:proofErr w:type="spellStart"/>
+      <w:r>
+        <w:rPr>
+          <w:b/>
+          <w:bCs/>
+        </w:rPr>
+        <w:t>onSubmit</w:t>
+      </w:r>
+      <w:proofErr w:type="spellEnd"/>
+      <w:r>
+        <w:rPr>
+          <w:b/>
+          <w:bCs/>
+        </w:rPr>
+        <w:t xml:space="preserve"> </w:t>
       </w:r>
       <w:r>
         <w:t>sur le formulaire afin de procéder à la soumission de la requête.</w:t>
@@ -1198,7 +1677,39 @@
         <w:ind w:left="720"/>
       </w:pPr>
       <w:r>
-        <w:t xml:space="preserve">Dans la promesse de la requêtes fetch du component login afin de procéder à la gestion du token côté front, au moment de la connexion tout comme côté serveur, le token affecté au user sera transférer dans le localStorage. Afin </w:t>
+        <w:t xml:space="preserve">Dans la promesse de la requêtes </w:t>
+      </w:r>
+      <w:proofErr w:type="spellStart"/>
+      <w:r>
+        <w:t>fetch</w:t>
+      </w:r>
+      <w:proofErr w:type="spellEnd"/>
+      <w:r>
+        <w:t xml:space="preserve"> du component login afin de procéder à la gestion du </w:t>
+      </w:r>
+      <w:proofErr w:type="spellStart"/>
+      <w:r>
+        <w:t>token</w:t>
+      </w:r>
+      <w:proofErr w:type="spellEnd"/>
+      <w:r>
+        <w:t xml:space="preserve"> côté front, au moment de la connexion tout comme côté serveur, le </w:t>
+      </w:r>
+      <w:proofErr w:type="spellStart"/>
+      <w:r>
+        <w:t>token</w:t>
+      </w:r>
+      <w:proofErr w:type="spellEnd"/>
+      <w:r>
+        <w:t xml:space="preserve"> affecté au user sera transférer dans le </w:t>
+      </w:r>
+      <w:proofErr w:type="spellStart"/>
+      <w:r>
+        <w:t>localStorage</w:t>
+      </w:r>
+      <w:proofErr w:type="spellEnd"/>
+      <w:r>
+        <w:t xml:space="preserve">. Afin </w:t>
       </w:r>
       <w:r>
         <w:t>de l’utiliser dans certaines situations du user. Ainsi l’utilisateur sera autorisé à être redirigé sur la partie back office de son profil.</w:t>

</xml_diff>

<commit_message>
Back: réglagle de la méthode post permettant à user de créer un projet, updatant par la même occasion le user
</commit_message>
<xml_diff>
--- a/dossier-projet/dossier-projet(brouillon).docx
+++ b/dossier-projet/dossier-projet(brouillon).docx
@@ -3,84 +3,69 @@
 <w:document xmlns:wpc="http://schemas.microsoft.com/office/word/2010/wordprocessingCanvas" xmlns:cx="http://schemas.microsoft.com/office/drawing/2014/chartex" xmlns:cx1="http://schemas.microsoft.com/office/drawing/2015/9/8/chartex" xmlns:cx2="http://schemas.microsoft.com/office/drawing/2015/10/21/chartex" xmlns:cx3="http://schemas.microsoft.com/office/drawing/2016/5/9/chartex" xmlns:cx4="http://schemas.microsoft.com/office/drawing/2016/5/10/chartex" xmlns:cx5="http://schemas.microsoft.com/office/drawing/2016/5/11/chartex" xmlns:cx6="http://schemas.microsoft.com/office/drawing/2016/5/12/chartex" xmlns:cx7="http://schemas.microsoft.com/office/drawing/2016/5/13/chartex" xmlns:cx8="http://schemas.microsoft.com/office/drawing/2016/5/14/chartex" xmlns:mc="http://schemas.openxmlformats.org/markup-compatibility/2006" xmlns:aink="http://schemas.microsoft.com/office/drawing/2016/ink" xmlns:am3d="http://schemas.microsoft.com/office/drawing/2017/model3d" xmlns:o="urn:schemas-microsoft-com:office:office" xmlns:r="http://schemas.openxmlformats.org/officeDocument/2006/relationships" xmlns:m="http://schemas.openxmlformats.org/officeDocument/2006/math" xmlns:v="urn:schemas-microsoft-com:vml" xmlns:wp14="http://schemas.microsoft.com/office/word/2010/wordprocessingDrawing" xmlns:wp="http://schemas.openxmlformats.org/drawingml/2006/wordprocessingDrawing" xmlns:w10="urn:schemas-microsoft-com:office:word" xmlns:w="http://schemas.openxmlformats.org/wordprocessingml/2006/main" xmlns:w14="http://schemas.microsoft.com/office/word/2010/wordml" xmlns:w15="http://schemas.microsoft.com/office/word/2012/wordml" xmlns:w16cex="http://schemas.microsoft.com/office/word/2018/wordml/cex" xmlns:w16cid="http://schemas.microsoft.com/office/word/2016/wordml/cid" xmlns:w16="http://schemas.microsoft.com/office/word/2018/wordml" xmlns:w16se="http://schemas.microsoft.com/office/word/2015/wordml/symex" xmlns:wpg="http://schemas.microsoft.com/office/word/2010/wordprocessingGroup" xmlns:wpi="http://schemas.microsoft.com/office/word/2010/wordprocessingInk" xmlns:wne="http://schemas.microsoft.com/office/word/2006/wordml" xmlns:wps="http://schemas.microsoft.com/office/word/2010/wordprocessingShape" mc:Ignorable="w14 w15 w16se w16cid w16 w16cex wp14">
   <w:body>
     <w:p>
-      <w:pPr>
-        <w:rPr>
-          <w:lang w:val="en-US"/>
-        </w:rPr>
-      </w:pPr>
-      <w:r>
-        <w:rPr>
-          <w:lang w:val="en-US"/>
-        </w:rPr>
-        <w:t xml:space="preserve">Use case, mcd, wireframe, </w:t>
-      </w:r>
-      <w:proofErr w:type="spellStart"/>
-      <w:r>
-        <w:rPr>
-          <w:lang w:val="en-US"/>
-        </w:rPr>
-        <w:t>maque</w:t>
-      </w:r>
-      <w:r>
-        <w:rPr>
-          <w:lang w:val="en-US"/>
-        </w:rPr>
-        <w:t>tte</w:t>
-      </w:r>
-      <w:proofErr w:type="spellEnd"/>
-      <w:r>
-        <w:rPr>
-          <w:lang w:val="en-US"/>
-        </w:rPr>
-        <w:t xml:space="preserve">, </w:t>
-      </w:r>
-      <w:proofErr w:type="spellStart"/>
-      <w:r>
-        <w:rPr>
-          <w:lang w:val="en-US"/>
-        </w:rPr>
-        <w:t>charte</w:t>
-      </w:r>
-      <w:proofErr w:type="spellEnd"/>
-      <w:r>
-        <w:rPr>
-          <w:lang w:val="en-US"/>
-        </w:rPr>
-        <w:t xml:space="preserve"> </w:t>
-      </w:r>
-      <w:proofErr w:type="spellStart"/>
-      <w:r>
-        <w:rPr>
-          <w:lang w:val="en-US"/>
-        </w:rPr>
-        <w:t>graphique</w:t>
-      </w:r>
-      <w:proofErr w:type="spellEnd"/>
-      <w:r>
-        <w:rPr>
-          <w:lang w:val="en-US"/>
-        </w:rPr>
-        <w:t xml:space="preserve"> : </w:t>
-      </w:r>
-    </w:p>
-    <w:p>
-      <w:pPr>
-        <w:rPr>
-          <w:lang w:val="en-US"/>
-        </w:rPr>
-      </w:pPr>
-      <w:r>
-        <w:rPr>
-          <w:b/>
-          <w:bCs/>
-          <w:lang w:val="en-US"/>
+      <w:proofErr w:type="spellStart"/>
+      <w:r>
+        <w:t>Pr</w:t>
+      </w:r>
+      <w:r>
+        <w:t>ésensation</w:t>
+      </w:r>
+      <w:proofErr w:type="spellEnd"/>
+      <w:r>
+        <w:t xml:space="preserve"> de </w:t>
+      </w:r>
+      <w:proofErr w:type="spellStart"/>
+      <w:r>
+        <w:t>soit</w:t>
+      </w:r>
+      <w:proofErr w:type="spellEnd"/>
+      <w:r>
+        <w:t xml:space="preserve">, parcours, </w:t>
+      </w:r>
+      <w:proofErr w:type="spellStart"/>
+      <w:r>
+        <w:t>simplon</w:t>
+      </w:r>
+      <w:proofErr w:type="spellEnd"/>
+      <w:r>
+        <w:t xml:space="preserve"> : </w:t>
+      </w:r>
+    </w:p>
+    <w:p>
+      <w:r>
+        <w:t xml:space="preserve">Présentation projet : </w:t>
+      </w:r>
+    </w:p>
+    <w:p>
+      <w:r>
+        <w:t xml:space="preserve">Etude concurrentiel : </w:t>
+      </w:r>
+    </w:p>
+    <w:p>
+      <w:r>
+        <w:t xml:space="preserve">Méthode de travail : </w:t>
+      </w:r>
+    </w:p>
+    <w:p>
+      <w:bookmarkStart w:id="0" w:name="_GoBack"/>
+      <w:bookmarkEnd w:id="0"/>
+    </w:p>
+    <w:p/>
+    <w:p/>
+    <w:p>
+      <w:r>
+        <w:t xml:space="preserve">Use case, mcd, wireframe, maquette, charte graphique : </w:t>
+      </w:r>
+    </w:p>
+    <w:p>
+      <w:r>
+        <w:rPr>
+          <w:b/>
+          <w:bCs/>
         </w:rPr>
         <w:t>Les uses cases</w:t>
       </w:r>
       <w:r>
-        <w:rPr>
-          <w:lang w:val="en-US"/>
-        </w:rPr>
         <w:t xml:space="preserve"> : </w:t>
       </w:r>
     </w:p>
@@ -277,6 +262,7 @@
     </w:p>
     <w:p>
       <w:r>
+        <w:lastRenderedPageBreak/>
         <w:t xml:space="preserve"> Il s’agit d’une représentation d’une base de données facilement compréhensible du fonctionnement du système de base de données. </w:t>
       </w:r>
     </w:p>
@@ -655,6 +641,49 @@
     <w:p>
       <w:pPr>
         <w:pStyle w:val="Paragraphedeliste"/>
+        <w:ind w:left="1068"/>
+        <w:rPr>
+          <w:sz w:val="24"/>
+          <w:szCs w:val="24"/>
+        </w:rPr>
+      </w:pPr>
+      <w:r>
+        <w:rPr>
+          <w:sz w:val="24"/>
+          <w:szCs w:val="24"/>
+        </w:rPr>
+        <w:t xml:space="preserve">Pour la réalisation de ce projet j’ai opté pour l’utilisation de base de données </w:t>
+      </w:r>
+      <w:proofErr w:type="spellStart"/>
+      <w:r>
+        <w:rPr>
+          <w:sz w:val="24"/>
+          <w:szCs w:val="24"/>
+        </w:rPr>
+        <w:t>noSql</w:t>
+      </w:r>
+      <w:proofErr w:type="spellEnd"/>
+      <w:r>
+        <w:rPr>
+          <w:sz w:val="24"/>
+          <w:szCs w:val="24"/>
+        </w:rPr>
+        <w:t xml:space="preserve"> de type document. Mon choix s’est porté sur ce type de données pour sa flexibilité, car elle me permet facilement de m’adapter à différents cas possibles d’utilisation de mon site web, ainsi que pour sa performance. </w:t>
+      </w:r>
+    </w:p>
+    <w:p>
+      <w:pPr>
+        <w:pStyle w:val="Paragraphedeliste"/>
+        <w:ind w:left="1068"/>
+        <w:rPr>
+          <w:sz w:val="24"/>
+          <w:szCs w:val="24"/>
+        </w:rPr>
+      </w:pPr>
+    </w:p>
+    <w:p>
+      <w:pPr>
+        <w:pStyle w:val="Paragraphedeliste"/>
         <w:numPr>
           <w:ilvl w:val="0"/>
           <w:numId w:val="4"/>
@@ -695,6 +724,168 @@
         </w:rPr>
         <w:t xml:space="preserve">/schémas : </w:t>
       </w:r>
+      <w:r>
+        <w:rPr>
+          <w:sz w:val="24"/>
+          <w:szCs w:val="24"/>
+        </w:rPr>
+        <w:t xml:space="preserve">Grâce à l’utilisation de </w:t>
+      </w:r>
+      <w:proofErr w:type="spellStart"/>
+      <w:r>
+        <w:rPr>
+          <w:sz w:val="24"/>
+          <w:szCs w:val="24"/>
+        </w:rPr>
+        <w:t>mongoose</w:t>
+      </w:r>
+      <w:proofErr w:type="spellEnd"/>
+      <w:r>
+        <w:rPr>
+          <w:sz w:val="24"/>
+          <w:szCs w:val="24"/>
+        </w:rPr>
+        <w:t xml:space="preserve">, cette </w:t>
+      </w:r>
+      <w:proofErr w:type="spellStart"/>
+      <w:r>
+        <w:rPr>
+          <w:sz w:val="24"/>
+          <w:szCs w:val="24"/>
+        </w:rPr>
+        <w:t>dépendence</w:t>
+      </w:r>
+      <w:proofErr w:type="spellEnd"/>
+      <w:r>
+        <w:rPr>
+          <w:sz w:val="24"/>
+          <w:szCs w:val="24"/>
+        </w:rPr>
+        <w:t xml:space="preserve">/middleware facilite le traitement des données de type </w:t>
+      </w:r>
+      <w:proofErr w:type="spellStart"/>
+      <w:r>
+        <w:rPr>
+          <w:sz w:val="24"/>
+          <w:szCs w:val="24"/>
+        </w:rPr>
+        <w:t>noSQL</w:t>
+      </w:r>
+      <w:proofErr w:type="spellEnd"/>
+      <w:r>
+        <w:rPr>
+          <w:sz w:val="24"/>
+          <w:szCs w:val="24"/>
+        </w:rPr>
+        <w:t xml:space="preserve">, </w:t>
+      </w:r>
+      <w:r>
+        <w:rPr>
+          <w:sz w:val="24"/>
+          <w:szCs w:val="24"/>
+        </w:rPr>
+        <w:lastRenderedPageBreak/>
+        <w:t xml:space="preserve">notamment avec </w:t>
+      </w:r>
+      <w:proofErr w:type="spellStart"/>
+      <w:r>
+        <w:rPr>
+          <w:sz w:val="24"/>
+          <w:szCs w:val="24"/>
+        </w:rPr>
+        <w:t>mongodb</w:t>
+      </w:r>
+      <w:proofErr w:type="spellEnd"/>
+      <w:r>
+        <w:rPr>
+          <w:sz w:val="24"/>
+          <w:szCs w:val="24"/>
+        </w:rPr>
+        <w:t>. Il permet dans le cas présent la mise en place de schémas/</w:t>
+      </w:r>
+      <w:proofErr w:type="spellStart"/>
+      <w:r>
+        <w:rPr>
+          <w:sz w:val="24"/>
+          <w:szCs w:val="24"/>
+        </w:rPr>
+        <w:t>models</w:t>
+      </w:r>
+      <w:proofErr w:type="spellEnd"/>
+      <w:r>
+        <w:rPr>
+          <w:sz w:val="24"/>
+          <w:szCs w:val="24"/>
+        </w:rPr>
+        <w:t xml:space="preserve"> qui permet de faciliter la gestion de base de données qu’on souhaite recevoir</w:t>
+      </w:r>
+      <w:r>
+        <w:rPr>
+          <w:sz w:val="24"/>
+          <w:szCs w:val="24"/>
+        </w:rPr>
+        <w:t xml:space="preserve">. Ainsi j’ai pu mettre en place différents </w:t>
+      </w:r>
+      <w:proofErr w:type="spellStart"/>
+      <w:r>
+        <w:rPr>
+          <w:sz w:val="24"/>
+          <w:szCs w:val="24"/>
+        </w:rPr>
+        <w:t>models</w:t>
+      </w:r>
+      <w:proofErr w:type="spellEnd"/>
+      <w:r>
+        <w:rPr>
+          <w:sz w:val="24"/>
+          <w:szCs w:val="24"/>
+        </w:rPr>
+        <w:t xml:space="preserve"> (user, </w:t>
+      </w:r>
+      <w:proofErr w:type="spellStart"/>
+      <w:r>
+        <w:rPr>
+          <w:sz w:val="24"/>
+          <w:szCs w:val="24"/>
+        </w:rPr>
+        <w:t>projects</w:t>
+      </w:r>
+      <w:proofErr w:type="spellEnd"/>
+      <w:r>
+        <w:rPr>
+          <w:sz w:val="24"/>
+          <w:szCs w:val="24"/>
+        </w:rPr>
+        <w:t xml:space="preserve">, links, articles, </w:t>
+      </w:r>
+      <w:proofErr w:type="spellStart"/>
+      <w:r>
+        <w:rPr>
+          <w:sz w:val="24"/>
+          <w:szCs w:val="24"/>
+        </w:rPr>
+        <w:t>comments</w:t>
+      </w:r>
+      <w:proofErr w:type="spellEnd"/>
+      <w:r>
+        <w:rPr>
+          <w:sz w:val="24"/>
+          <w:szCs w:val="24"/>
+        </w:rPr>
+        <w:t>…)</w:t>
+      </w:r>
+    </w:p>
+    <w:p>
+      <w:pPr>
+        <w:pStyle w:val="Paragraphedeliste"/>
+        <w:ind w:left="1068"/>
+        <w:rPr>
+          <w:b/>
+          <w:bCs/>
+          <w:sz w:val="24"/>
+          <w:szCs w:val="24"/>
+        </w:rPr>
+      </w:pPr>
     </w:p>
     <w:p>
       <w:pPr>
@@ -1065,6 +1256,193 @@
         <w:t>user/login :</w:t>
       </w:r>
     </w:p>
+    <w:p>
+      <w:pPr>
+        <w:pStyle w:val="Paragraphedeliste"/>
+        <w:numPr>
+          <w:ilvl w:val="0"/>
+          <w:numId w:val="9"/>
+        </w:numPr>
+        <w:rPr>
+          <w:b/>
+          <w:bCs/>
+          <w:sz w:val="24"/>
+          <w:szCs w:val="24"/>
+        </w:rPr>
+      </w:pPr>
+      <w:r>
+        <w:rPr>
+          <w:sz w:val="24"/>
+          <w:szCs w:val="24"/>
+        </w:rPr>
+        <w:t xml:space="preserve">Cette route permet à l’utilisation de s’authentifier à la suite de son inscription. Lors de la connexion, un jeton sera généré à l’aide de </w:t>
+      </w:r>
+      <w:proofErr w:type="spellStart"/>
+      <w:r>
+        <w:rPr>
+          <w:sz w:val="24"/>
+          <w:szCs w:val="24"/>
+        </w:rPr>
+        <w:t>jwt</w:t>
+      </w:r>
+      <w:proofErr w:type="spellEnd"/>
+      <w:r>
+        <w:rPr>
+          <w:sz w:val="24"/>
+          <w:szCs w:val="24"/>
+        </w:rPr>
+        <w:t xml:space="preserve">. Celui-ci contiendra </w:t>
+      </w:r>
+      <w:proofErr w:type="spellStart"/>
+      <w:r>
+        <w:rPr>
+          <w:sz w:val="24"/>
+          <w:szCs w:val="24"/>
+        </w:rPr>
+        <w:t>l’id</w:t>
+      </w:r>
+      <w:proofErr w:type="spellEnd"/>
+      <w:r>
+        <w:rPr>
+          <w:sz w:val="24"/>
+          <w:szCs w:val="24"/>
+        </w:rPr>
+        <w:t xml:space="preserve"> du user, son rôle ainsi que </w:t>
+      </w:r>
+      <w:r>
+        <w:rPr>
+          <w:sz w:val="24"/>
+          <w:szCs w:val="24"/>
+        </w:rPr>
+        <w:t xml:space="preserve">la clé secrète qui est situé dans un fichier caché récupérable grâce à module </w:t>
+      </w:r>
+      <w:proofErr w:type="spellStart"/>
+      <w:r>
+        <w:rPr>
+          <w:sz w:val="24"/>
+          <w:szCs w:val="24"/>
+        </w:rPr>
+        <w:t>dotenv</w:t>
+      </w:r>
+      <w:proofErr w:type="spellEnd"/>
+      <w:r>
+        <w:rPr>
+          <w:sz w:val="24"/>
+          <w:szCs w:val="24"/>
+        </w:rPr>
+        <w:t>.</w:t>
+      </w:r>
+    </w:p>
+    <w:p>
+      <w:pPr>
+        <w:pStyle w:val="Paragraphedeliste"/>
+        <w:ind w:left="1068"/>
+        <w:rPr>
+          <w:b/>
+          <w:bCs/>
+          <w:sz w:val="24"/>
+          <w:szCs w:val="24"/>
+        </w:rPr>
+      </w:pPr>
+    </w:p>
+    <w:p>
+      <w:pPr>
+        <w:pStyle w:val="Paragraphedeliste"/>
+        <w:ind w:left="1068"/>
+        <w:rPr>
+          <w:b/>
+          <w:bCs/>
+          <w:sz w:val="24"/>
+          <w:szCs w:val="24"/>
+        </w:rPr>
+      </w:pPr>
+      <w:r>
+        <w:rPr>
+          <w:b/>
+          <w:bCs/>
+          <w:sz w:val="24"/>
+          <w:szCs w:val="24"/>
+        </w:rPr>
+        <w:t xml:space="preserve">BACK-OFFICE(USER) : </w:t>
+      </w:r>
+    </w:p>
+    <w:p>
+      <w:pPr>
+        <w:rPr>
+          <w:b/>
+          <w:bCs/>
+          <w:sz w:val="24"/>
+          <w:szCs w:val="24"/>
+        </w:rPr>
+      </w:pPr>
+      <w:r>
+        <w:rPr>
+          <w:b/>
+          <w:bCs/>
+          <w:sz w:val="24"/>
+          <w:szCs w:val="24"/>
+        </w:rPr>
+        <w:tab/>
+      </w:r>
+      <w:r>
+        <w:rPr>
+          <w:b/>
+          <w:bCs/>
+          <w:sz w:val="24"/>
+          <w:szCs w:val="24"/>
+        </w:rPr>
+        <w:tab/>
+        <w:t>-User/</w:t>
+      </w:r>
+      <w:proofErr w:type="spellStart"/>
+      <w:r>
+        <w:rPr>
+          <w:b/>
+          <w:bCs/>
+          <w:sz w:val="24"/>
+          <w:szCs w:val="24"/>
+        </w:rPr>
+        <w:t>adNewProject</w:t>
+      </w:r>
+      <w:proofErr w:type="spellEnd"/>
+      <w:r>
+        <w:rPr>
+          <w:b/>
+          <w:bCs/>
+          <w:sz w:val="24"/>
+          <w:szCs w:val="24"/>
+        </w:rPr>
+        <w:t xml:space="preserve"> : </w:t>
+      </w:r>
+    </w:p>
+    <w:p>
+      <w:pPr>
+        <w:rPr>
+          <w:b/>
+          <w:bCs/>
+          <w:sz w:val="24"/>
+          <w:szCs w:val="24"/>
+        </w:rPr>
+      </w:pPr>
+      <w:r>
+        <w:rPr>
+          <w:b/>
+          <w:bCs/>
+          <w:sz w:val="24"/>
+          <w:szCs w:val="24"/>
+        </w:rPr>
+        <w:tab/>
+      </w:r>
+      <w:r>
+        <w:rPr>
+          <w:b/>
+          <w:bCs/>
+          <w:sz w:val="24"/>
+          <w:szCs w:val="24"/>
+        </w:rPr>
+        <w:tab/>
+      </w:r>
+    </w:p>
     <w:p/>
     <w:p>
       <w:pPr>
@@ -1106,6 +1484,7 @@
           <w:b/>
           <w:bCs/>
         </w:rPr>
+        <w:lastRenderedPageBreak/>
         <w:t xml:space="preserve"> Organisation de l’application</w:t>
       </w:r>
       <w:r>
@@ -1113,7 +1492,21 @@
           <w:b/>
           <w:bCs/>
         </w:rPr>
-        <w:t xml:space="preserve"> (components , routage)</w:t>
+        <w:t xml:space="preserve"> (</w:t>
+      </w:r>
+      <w:r>
+        <w:rPr>
+          <w:b/>
+          <w:bCs/>
+        </w:rPr>
+        <w:t>components,</w:t>
+      </w:r>
+      <w:r>
+        <w:rPr>
+          <w:b/>
+          <w:bCs/>
+        </w:rPr>
+        <w:t xml:space="preserve"> routage)</w:t>
       </w:r>
       <w:r>
         <w:rPr>
@@ -1379,8 +1772,6 @@
       <w:r>
         <w:t>indiqué</w:t>
       </w:r>
-      <w:bookmarkStart w:id="0" w:name="_GoBack"/>
-      <w:bookmarkEnd w:id="0"/>
       <w:r>
         <w:t xml:space="preserve"> côté serveur que je souhaité traiter des donnés </w:t>
       </w:r>
@@ -1479,6 +1870,9 @@
       </w:r>
       <w:r>
         <w:t xml:space="preserve">La gestion de cas d’erreurs étant définis côtés Front, je remonte celle-ci côté clients afin de l’afficher aux utilisateurs. </w:t>
+      </w:r>
+      <w:r>
+        <w:t>Pour cela j’utilise la méthode switch afin de définir des conditions lorsqu’une erreur est reconnu par le serveur.</w:t>
       </w:r>
     </w:p>
     <w:p>
@@ -1609,7 +2003,6 @@
         <w:ind w:left="1416"/>
       </w:pPr>
       <w:r>
-        <w:lastRenderedPageBreak/>
         <w:t xml:space="preserve">J’applique l’événement </w:t>
       </w:r>
       <w:proofErr w:type="spellStart"/>
@@ -2080,6 +2473,119 @@
     </w:lvl>
   </w:abstractNum>
   <w:abstractNum w:abstractNumId="3" w15:restartNumberingAfterBreak="0">
+    <w:nsid w:val="4A3D4351"/>
+    <w:multiLevelType w:val="hybridMultilevel"/>
+    <w:tmpl w:val="97A4D4D4"/>
+    <w:lvl w:ilvl="0" w:tplc="040C0001">
+      <w:start w:val="1"/>
+      <w:numFmt w:val="bullet"/>
+      <w:lvlText w:val=""/>
+      <w:lvlJc w:val="left"/>
+      <w:pPr>
+        <w:ind w:left="1788" w:hanging="360"/>
+      </w:pPr>
+      <w:rPr>
+        <w:rFonts w:ascii="Symbol" w:hAnsi="Symbol" w:hint="default"/>
+      </w:rPr>
+    </w:lvl>
+    <w:lvl w:ilvl="1" w:tplc="040C0003" w:tentative="1">
+      <w:start w:val="1"/>
+      <w:numFmt w:val="bullet"/>
+      <w:lvlText w:val="o"/>
+      <w:lvlJc w:val="left"/>
+      <w:pPr>
+        <w:ind w:left="2508" w:hanging="360"/>
+      </w:pPr>
+      <w:rPr>
+        <w:rFonts w:ascii="Courier New" w:hAnsi="Courier New" w:cs="Courier New" w:hint="default"/>
+      </w:rPr>
+    </w:lvl>
+    <w:lvl w:ilvl="2" w:tplc="040C0005" w:tentative="1">
+      <w:start w:val="1"/>
+      <w:numFmt w:val="bullet"/>
+      <w:lvlText w:val=""/>
+      <w:lvlJc w:val="left"/>
+      <w:pPr>
+        <w:ind w:left="3228" w:hanging="360"/>
+      </w:pPr>
+      <w:rPr>
+        <w:rFonts w:ascii="Wingdings" w:hAnsi="Wingdings" w:hint="default"/>
+      </w:rPr>
+    </w:lvl>
+    <w:lvl w:ilvl="3" w:tplc="040C0001" w:tentative="1">
+      <w:start w:val="1"/>
+      <w:numFmt w:val="bullet"/>
+      <w:lvlText w:val=""/>
+      <w:lvlJc w:val="left"/>
+      <w:pPr>
+        <w:ind w:left="3948" w:hanging="360"/>
+      </w:pPr>
+      <w:rPr>
+        <w:rFonts w:ascii="Symbol" w:hAnsi="Symbol" w:hint="default"/>
+      </w:rPr>
+    </w:lvl>
+    <w:lvl w:ilvl="4" w:tplc="040C0003" w:tentative="1">
+      <w:start w:val="1"/>
+      <w:numFmt w:val="bullet"/>
+      <w:lvlText w:val="o"/>
+      <w:lvlJc w:val="left"/>
+      <w:pPr>
+        <w:ind w:left="4668" w:hanging="360"/>
+      </w:pPr>
+      <w:rPr>
+        <w:rFonts w:ascii="Courier New" w:hAnsi="Courier New" w:cs="Courier New" w:hint="default"/>
+      </w:rPr>
+    </w:lvl>
+    <w:lvl w:ilvl="5" w:tplc="040C0005" w:tentative="1">
+      <w:start w:val="1"/>
+      <w:numFmt w:val="bullet"/>
+      <w:lvlText w:val=""/>
+      <w:lvlJc w:val="left"/>
+      <w:pPr>
+        <w:ind w:left="5388" w:hanging="360"/>
+      </w:pPr>
+      <w:rPr>
+        <w:rFonts w:ascii="Wingdings" w:hAnsi="Wingdings" w:hint="default"/>
+      </w:rPr>
+    </w:lvl>
+    <w:lvl w:ilvl="6" w:tplc="040C0001" w:tentative="1">
+      <w:start w:val="1"/>
+      <w:numFmt w:val="bullet"/>
+      <w:lvlText w:val=""/>
+      <w:lvlJc w:val="left"/>
+      <w:pPr>
+        <w:ind w:left="6108" w:hanging="360"/>
+      </w:pPr>
+      <w:rPr>
+        <w:rFonts w:ascii="Symbol" w:hAnsi="Symbol" w:hint="default"/>
+      </w:rPr>
+    </w:lvl>
+    <w:lvl w:ilvl="7" w:tplc="040C0003" w:tentative="1">
+      <w:start w:val="1"/>
+      <w:numFmt w:val="bullet"/>
+      <w:lvlText w:val="o"/>
+      <w:lvlJc w:val="left"/>
+      <w:pPr>
+        <w:ind w:left="6828" w:hanging="360"/>
+      </w:pPr>
+      <w:rPr>
+        <w:rFonts w:ascii="Courier New" w:hAnsi="Courier New" w:cs="Courier New" w:hint="default"/>
+      </w:rPr>
+    </w:lvl>
+    <w:lvl w:ilvl="8" w:tplc="040C0005" w:tentative="1">
+      <w:start w:val="1"/>
+      <w:numFmt w:val="bullet"/>
+      <w:lvlText w:val=""/>
+      <w:lvlJc w:val="left"/>
+      <w:pPr>
+        <w:ind w:left="7548" w:hanging="360"/>
+      </w:pPr>
+      <w:rPr>
+        <w:rFonts w:ascii="Wingdings" w:hAnsi="Wingdings" w:hint="default"/>
+      </w:rPr>
+    </w:lvl>
+  </w:abstractNum>
+  <w:abstractNum w:abstractNumId="4" w15:restartNumberingAfterBreak="0">
     <w:nsid w:val="55D34EF9"/>
     <w:multiLevelType w:val="hybridMultilevel"/>
     <w:tmpl w:val="DA9E9026"/>
@@ -2191,7 +2697,7 @@
       </w:rPr>
     </w:lvl>
   </w:abstractNum>
-  <w:abstractNum w:abstractNumId="4" w15:restartNumberingAfterBreak="0">
+  <w:abstractNum w:abstractNumId="5" w15:restartNumberingAfterBreak="0">
     <w:nsid w:val="5BE768D9"/>
     <w:multiLevelType w:val="hybridMultilevel"/>
     <w:tmpl w:val="36E07F9E"/>
@@ -2304,7 +2810,7 @@
       </w:rPr>
     </w:lvl>
   </w:abstractNum>
-  <w:abstractNum w:abstractNumId="5" w15:restartNumberingAfterBreak="0">
+  <w:abstractNum w:abstractNumId="6" w15:restartNumberingAfterBreak="0">
     <w:nsid w:val="60887981"/>
     <w:multiLevelType w:val="hybridMultilevel"/>
     <w:tmpl w:val="E3CEFFAE"/>
@@ -2417,7 +2923,7 @@
       </w:rPr>
     </w:lvl>
   </w:abstractNum>
-  <w:abstractNum w:abstractNumId="6" w15:restartNumberingAfterBreak="0">
+  <w:abstractNum w:abstractNumId="7" w15:restartNumberingAfterBreak="0">
     <w:nsid w:val="6B22524C"/>
     <w:multiLevelType w:val="hybridMultilevel"/>
     <w:tmpl w:val="3386FA46"/>
@@ -2506,7 +3012,7 @@
       </w:pPr>
     </w:lvl>
   </w:abstractNum>
-  <w:abstractNum w:abstractNumId="7" w15:restartNumberingAfterBreak="0">
+  <w:abstractNum w:abstractNumId="8" w15:restartNumberingAfterBreak="0">
     <w:nsid w:val="7AC2437F"/>
     <w:multiLevelType w:val="hybridMultilevel"/>
     <w:tmpl w:val="53322132"/>
@@ -2620,13 +3126,13 @@
     </w:lvl>
   </w:abstractNum>
   <w:num w:numId="1">
-    <w:abstractNumId w:val="5"/>
+    <w:abstractNumId w:val="6"/>
   </w:num>
   <w:num w:numId="2">
     <w:abstractNumId w:val="0"/>
   </w:num>
   <w:num w:numId="3">
-    <w:abstractNumId w:val="4"/>
+    <w:abstractNumId w:val="5"/>
   </w:num>
   <w:num w:numId="4">
     <w:abstractNumId w:val="2"/>
@@ -2635,13 +3141,16 @@
     <w:abstractNumId w:val="1"/>
   </w:num>
   <w:num w:numId="6">
-    <w:abstractNumId w:val="6"/>
+    <w:abstractNumId w:val="7"/>
   </w:num>
   <w:num w:numId="7">
-    <w:abstractNumId w:val="3"/>
+    <w:abstractNumId w:val="4"/>
   </w:num>
   <w:num w:numId="8">
-    <w:abstractNumId w:val="7"/>
+    <w:abstractNumId w:val="8"/>
+  </w:num>
+  <w:num w:numId="9">
+    <w:abstractNumId w:val="3"/>
   </w:num>
 </w:numbering>
 </file>

</xml_diff>